<commit_message>
popravljen dpu in specifikacije
</commit_message>
<xml_diff>
--- a/dokumentacija/Specifikacije_SkillsBooster.docx
+++ b/dokumentacija/Specifikacije_SkillsBooster.docx
@@ -70,14 +70,12 @@
           <w:sz w:val="36"/>
         </w:rPr>
       </w:pPr>
-      <w:proofErr w:type="spellStart"/>
       <w:r>
         <w:rPr>
           <w:sz w:val="36"/>
         </w:rPr>
         <w:t>SkillsBooster</w:t>
       </w:r>
-      <w:proofErr w:type="spellEnd"/>
     </w:p>
     <w:p>
       <w:pPr>
@@ -262,7 +260,7 @@
           <w:sz w:val="28"/>
           <w:szCs w:val="28"/>
         </w:rPr>
-        <w:t>april, 2024</w:t>
+        <w:t>2024</w:t>
       </w:r>
     </w:p>
     <w:p>
@@ -676,84 +674,39 @@
               <w:spacing w:line="276" w:lineRule="auto"/>
             </w:pPr>
             <w:r>
-              <w:t xml:space="preserve">1a2. </w:t>
-            </w:r>
-            <w:r>
-              <w:t xml:space="preserve">Uporabnik osveži stran in poskusi znova. </w:t>
-            </w:r>
-          </w:p>
-          <w:p>
-            <w:pPr>
-              <w:spacing w:line="276" w:lineRule="auto"/>
-            </w:pPr>
-            <w:r>
-              <w:t>1</w:t>
-            </w:r>
-            <w:r>
-              <w:t xml:space="preserve">a3. Po osvežitvi </w:t>
-            </w:r>
-            <w:r>
-              <w:t>poskusi znova</w:t>
-            </w:r>
-            <w:r>
-              <w:t>.</w:t>
-            </w:r>
-          </w:p>
-          <w:p>
-            <w:pPr>
-              <w:spacing w:line="276" w:lineRule="auto"/>
-            </w:pPr>
-            <w:r>
-              <w:t xml:space="preserve">4a1. </w:t>
-            </w:r>
-            <w:r>
-              <w:t xml:space="preserve">Uporabnik ne more </w:t>
-            </w:r>
-            <w:r>
-              <w:t>stisniti</w:t>
-            </w:r>
-            <w:r>
-              <w:t xml:space="preserve"> na </w:t>
-            </w:r>
-            <w:r>
-              <w:t>gumb</w:t>
-            </w:r>
-            <w:r>
-              <w:t xml:space="preserve"> “</w:t>
-            </w:r>
-            <w:r>
-              <w:t>Vpis</w:t>
-            </w:r>
-            <w:r>
-              <w:t xml:space="preserve">” zaradi napake. </w:t>
-            </w:r>
-          </w:p>
-          <w:p>
-            <w:pPr>
-              <w:spacing w:line="276" w:lineRule="auto"/>
-            </w:pPr>
-            <w:r>
-              <w:t>4</w:t>
-            </w:r>
-            <w:r>
-              <w:t xml:space="preserve">a2. Uporabnik osveži stran in poskusi znova. </w:t>
-            </w:r>
-          </w:p>
-          <w:p>
-            <w:pPr>
-              <w:spacing w:line="276" w:lineRule="auto"/>
-            </w:pPr>
-            <w:r>
-              <w:t>4</w:t>
-            </w:r>
-            <w:r>
-              <w:t>a3. Po osvežitvi</w:t>
-            </w:r>
-            <w:r>
-              <w:t xml:space="preserve"> poskusi znova</w:t>
-            </w:r>
-            <w:r>
-              <w:t>.</w:t>
+              <w:t xml:space="preserve">1a2. Uporabnik osveži stran in poskusi znova. </w:t>
+            </w:r>
+          </w:p>
+          <w:p>
+            <w:pPr>
+              <w:spacing w:line="276" w:lineRule="auto"/>
+            </w:pPr>
+            <w:r>
+              <w:t>1a3. Po osvežitvi poskusi znova.</w:t>
+            </w:r>
+          </w:p>
+          <w:p>
+            <w:pPr>
+              <w:spacing w:line="276" w:lineRule="auto"/>
+            </w:pPr>
+            <w:r>
+              <w:t xml:space="preserve">4a1. Uporabnik ne more stisniti na gumb “Vpis” zaradi napake. </w:t>
+            </w:r>
+          </w:p>
+          <w:p>
+            <w:pPr>
+              <w:spacing w:line="276" w:lineRule="auto"/>
+            </w:pPr>
+            <w:r>
+              <w:t xml:space="preserve">4a2. Uporabnik osveži stran in poskusi znova. </w:t>
+            </w:r>
+          </w:p>
+          <w:p>
+            <w:pPr>
+              <w:spacing w:line="276" w:lineRule="auto"/>
+            </w:pPr>
+            <w:r>
+              <w:t>4a3. Po osvežitvi poskusi znova.</w:t>
             </w:r>
           </w:p>
         </w:tc>
@@ -786,10 +739,7 @@
               <w:spacing w:line="276" w:lineRule="auto"/>
             </w:pPr>
             <w:r>
-              <w:t>3</w:t>
-            </w:r>
-            <w:r>
-              <w:t>a1. Zaradi napake uporabnik ne more označiti »Strinjam se s pogoji uporabe«, ne glede na to kolikokrat poskusi.</w:t>
+              <w:t>3a1. Zaradi napake uporabnik ne more označiti »Strinjam se s pogoji uporabe«, ne glede na to kolikokrat poskusi.</w:t>
             </w:r>
           </w:p>
           <w:p>
@@ -803,11 +753,6 @@
         </w:tc>
       </w:tr>
     </w:tbl>
-    <w:p>
-      <w:pPr>
-        <w:spacing w:after="0" w:line="276" w:lineRule="auto"/>
-      </w:pPr>
-    </w:p>
     <w:p>
       <w:pPr>
         <w:pStyle w:val="Naslov1"/>
@@ -853,7 +798,6 @@
                 <w:b/>
                 <w:bCs/>
               </w:rPr>
-              <w:lastRenderedPageBreak/>
               <w:t xml:space="preserve">Primer uporabe: </w:t>
             </w:r>
             <w:r>
@@ -915,6 +859,7 @@
                 <w:b/>
                 <w:bCs/>
               </w:rPr>
+              <w:lastRenderedPageBreak/>
               <w:t>Kratek opis:</w:t>
             </w:r>
           </w:p>
@@ -1060,34 +1005,7 @@
               <w:spacing w:line="276" w:lineRule="auto"/>
             </w:pPr>
             <w:r>
-              <w:t xml:space="preserve">2. </w:t>
-            </w:r>
-            <w:r>
-              <w:t>Izpolni vnosna polja »</w:t>
-            </w:r>
-            <w:r>
-              <w:t>Ime in priimek</w:t>
-            </w:r>
-            <w:r>
-              <w:t>«, »</w:t>
-            </w:r>
-            <w:r>
-              <w:t>E-pošta</w:t>
-            </w:r>
-            <w:r>
-              <w:t>«</w:t>
-            </w:r>
-            <w:r>
-              <w:t xml:space="preserve"> in</w:t>
-            </w:r>
-            <w:r>
-              <w:t xml:space="preserve"> »</w:t>
-            </w:r>
-            <w:r>
-              <w:t>Vloga</w:t>
-            </w:r>
-            <w:r>
-              <w:t>«.</w:t>
+              <w:t>2. Izpolni vnosna polja »Ime in priimek«, »E-pošta« in »Vloga«.</w:t>
             </w:r>
           </w:p>
           <w:p>
@@ -1130,77 +1048,47 @@
               <w:spacing w:line="276" w:lineRule="auto"/>
             </w:pPr>
             <w:r>
-              <w:t>1</w:t>
-            </w:r>
-            <w:r>
-              <w:t>a1. Uporabnik ne more stisniti na gumb “</w:t>
-            </w:r>
-            <w:r>
-              <w:t>Dodaj uporabnika</w:t>
-            </w:r>
-            <w:r>
-              <w:t xml:space="preserve">” zaradi napake. </w:t>
-            </w:r>
-          </w:p>
-          <w:p>
-            <w:pPr>
-              <w:spacing w:line="276" w:lineRule="auto"/>
-            </w:pPr>
-            <w:r>
-              <w:t>1</w:t>
-            </w:r>
-            <w:r>
-              <w:t xml:space="preserve">a2. Uporabnik osveži stran in poskusi znova. </w:t>
-            </w:r>
-          </w:p>
-          <w:p>
-            <w:pPr>
-              <w:spacing w:line="276" w:lineRule="auto"/>
-            </w:pPr>
-            <w:r>
-              <w:t>1</w:t>
-            </w:r>
-            <w:r>
-              <w:t>a3. Po osvežitvi poskusi znova.</w:t>
-            </w:r>
-          </w:p>
-          <w:p>
-            <w:pPr>
-              <w:spacing w:line="276" w:lineRule="auto"/>
-            </w:pPr>
-            <w:r>
-              <w:t>3</w:t>
-            </w:r>
-            <w:r>
-              <w:t>a1. Uporabnik ne more stisniti na gumb “</w:t>
-            </w:r>
-            <w:r>
-              <w:t>Dodaj</w:t>
-            </w:r>
-            <w:r>
-              <w:t xml:space="preserve">” zaradi napake. </w:t>
-            </w:r>
-          </w:p>
-          <w:p>
-            <w:pPr>
-              <w:spacing w:line="276" w:lineRule="auto"/>
-            </w:pPr>
-            <w:r>
-              <w:t>3</w:t>
-            </w:r>
-            <w:r>
-              <w:t xml:space="preserve">a2. Uporabnik osveži stran in poskusi znova. </w:t>
-            </w:r>
-          </w:p>
-          <w:p>
-            <w:pPr>
-              <w:spacing w:line="276" w:lineRule="auto"/>
-            </w:pPr>
-            <w:r>
-              <w:t>3</w:t>
-            </w:r>
-            <w:r>
-              <w:t>a3. Po osvežitvi poskusi znova.</w:t>
+              <w:t xml:space="preserve">1a1. Uporabnik ne more stisniti na gumb “Dodaj uporabnika” zaradi napake. </w:t>
+            </w:r>
+          </w:p>
+          <w:p>
+            <w:pPr>
+              <w:spacing w:line="276" w:lineRule="auto"/>
+            </w:pPr>
+            <w:r>
+              <w:t xml:space="preserve">1a2. Uporabnik osveži stran in poskusi znova. </w:t>
+            </w:r>
+          </w:p>
+          <w:p>
+            <w:pPr>
+              <w:spacing w:line="276" w:lineRule="auto"/>
+            </w:pPr>
+            <w:r>
+              <w:t>1a3. Po osvežitvi poskusi znova.</w:t>
+            </w:r>
+          </w:p>
+          <w:p>
+            <w:pPr>
+              <w:spacing w:line="276" w:lineRule="auto"/>
+            </w:pPr>
+            <w:r>
+              <w:t xml:space="preserve">3a1. Uporabnik ne more stisniti na gumb “Dodaj” zaradi napake. </w:t>
+            </w:r>
+          </w:p>
+          <w:p>
+            <w:pPr>
+              <w:spacing w:line="276" w:lineRule="auto"/>
+            </w:pPr>
+            <w:r>
+              <w:t xml:space="preserve">3a2. Uporabnik osveži stran in poskusi znova. </w:t>
+            </w:r>
+          </w:p>
+          <w:p>
+            <w:pPr>
+              <w:spacing w:line="276" w:lineRule="auto"/>
+            </w:pPr>
+            <w:r>
+              <w:t>3a3. Po osvežitvi poskusi znova.</w:t>
             </w:r>
           </w:p>
         </w:tc>
@@ -1244,11 +1132,6 @@
         </w:tc>
       </w:tr>
     </w:tbl>
-    <w:p>
-      <w:pPr>
-        <w:spacing w:after="0" w:line="276" w:lineRule="auto"/>
-      </w:pPr>
-    </w:p>
     <w:p>
       <w:pPr>
         <w:pStyle w:val="Naslov1"/>
@@ -1396,7 +1279,6 @@
                 <w:b/>
                 <w:bCs/>
               </w:rPr>
-              <w:lastRenderedPageBreak/>
               <w:t>Akterji:</w:t>
             </w:r>
           </w:p>
@@ -1433,6 +1315,7 @@
                 <w:b/>
                 <w:bCs/>
               </w:rPr>
+              <w:lastRenderedPageBreak/>
               <w:t>Predpogoji:</w:t>
             </w:r>
           </w:p>
@@ -1520,35 +1403,23 @@
               <w:spacing w:line="276" w:lineRule="auto"/>
             </w:pPr>
             <w:r>
-              <w:t xml:space="preserve">1. </w:t>
-            </w:r>
-            <w:r>
-              <w:t>V prijavnem oknu</w:t>
-            </w:r>
-            <w:r>
-              <w:t xml:space="preserve"> izpolni vnosni polji »E-pošta« in »Geslo«.</w:t>
-            </w:r>
-          </w:p>
-          <w:p>
-            <w:pPr>
-              <w:spacing w:line="276" w:lineRule="auto"/>
-            </w:pPr>
-            <w:r>
-              <w:t>2</w:t>
-            </w:r>
-            <w:r>
-              <w:t>. Označi »Strinjam se s pogoji uporabe«.</w:t>
-            </w:r>
-          </w:p>
-          <w:p>
-            <w:pPr>
-              <w:spacing w:line="276" w:lineRule="auto"/>
-            </w:pPr>
-            <w:r>
-              <w:t>3</w:t>
-            </w:r>
-            <w:r>
-              <w:t>. Stisne gumb »</w:t>
+              <w:t>1. V prijavnem oknu izpolni vnosni polji »E-pošta« in »Geslo«.</w:t>
+            </w:r>
+          </w:p>
+          <w:p>
+            <w:pPr>
+              <w:spacing w:line="276" w:lineRule="auto"/>
+            </w:pPr>
+            <w:r>
+              <w:t>2. Označi »Strinjam se s pogoji uporabe«.</w:t>
+            </w:r>
+          </w:p>
+          <w:p>
+            <w:pPr>
+              <w:spacing w:line="276" w:lineRule="auto"/>
+            </w:pPr>
+            <w:r>
+              <w:t>3. Stisne gumb »</w:t>
             </w:r>
             <w:r>
               <w:t>Vpis</w:t>
@@ -1586,32 +1457,23 @@
               <w:spacing w:line="276" w:lineRule="auto"/>
             </w:pPr>
             <w:r>
-              <w:t>3</w:t>
-            </w:r>
-            <w:r>
-              <w:t xml:space="preserve">a1. Uporabnik ne more stisniti na gumb “Vpis” zaradi napake. </w:t>
-            </w:r>
-          </w:p>
-          <w:p>
-            <w:pPr>
-              <w:spacing w:line="276" w:lineRule="auto"/>
-            </w:pPr>
-            <w:r>
-              <w:t>3</w:t>
-            </w:r>
-            <w:r>
-              <w:t xml:space="preserve">a2. Uporabnik osveži stran in poskusi znova. </w:t>
-            </w:r>
-          </w:p>
-          <w:p>
-            <w:pPr>
-              <w:spacing w:line="276" w:lineRule="auto"/>
-            </w:pPr>
-            <w:r>
-              <w:t>3</w:t>
-            </w:r>
-            <w:r>
-              <w:t>a3. Po osvežitvi poskusi znova.</w:t>
+              <w:t xml:space="preserve">3a1. Uporabnik ne more stisniti na gumb “Vpis” zaradi napake. </w:t>
+            </w:r>
+          </w:p>
+          <w:p>
+            <w:pPr>
+              <w:spacing w:line="276" w:lineRule="auto"/>
+            </w:pPr>
+            <w:r>
+              <w:t xml:space="preserve">3a2. Uporabnik osveži stran in poskusi znova. </w:t>
+            </w:r>
+          </w:p>
+          <w:p>
+            <w:pPr>
+              <w:spacing w:line="276" w:lineRule="auto"/>
+            </w:pPr>
+            <w:r>
+              <w:t>3a3. Po osvežitvi poskusi znova.</w:t>
             </w:r>
           </w:p>
         </w:tc>
@@ -1644,22 +1506,7 @@
               <w:spacing w:line="276" w:lineRule="auto"/>
             </w:pPr>
             <w:r>
-              <w:t>2</w:t>
-            </w:r>
-            <w:r>
-              <w:t xml:space="preserve">a1. Zaradi napake uporabnik ne more </w:t>
-            </w:r>
-            <w:r>
-              <w:t xml:space="preserve">označiti </w:t>
-            </w:r>
-            <w:r>
-              <w:t xml:space="preserve">»Strinjam se s pogoji uporabe«, ne glede na to kolikokrat </w:t>
-            </w:r>
-            <w:r>
-              <w:t>poskusi</w:t>
-            </w:r>
-            <w:r>
-              <w:t>.</w:t>
+              <w:t>2a1. Zaradi napake uporabnik ne more označiti »Strinjam se s pogoji uporabe«, ne glede na to kolikokrat poskusi.</w:t>
             </w:r>
           </w:p>
           <w:p>
@@ -1673,11 +1520,6 @@
         </w:tc>
       </w:tr>
     </w:tbl>
-    <w:p>
-      <w:pPr>
-        <w:spacing w:after="0" w:line="276" w:lineRule="auto"/>
-      </w:pPr>
-    </w:p>
     <w:p>
       <w:pPr>
         <w:pStyle w:val="Naslov1"/>
@@ -1887,10 +1729,7 @@
               <w:spacing w:line="276" w:lineRule="auto"/>
             </w:pPr>
             <w:r>
-              <w:t>Uporabnik je že prijavljen v IS</w:t>
-            </w:r>
-            <w:r>
-              <w:t>. IS mora delovati.</w:t>
+              <w:t>Uporabnik je že prijavljen v IS. IS mora delovati.</w:t>
             </w:r>
           </w:p>
         </w:tc>
@@ -1949,67 +1788,61 @@
                 <w:b/>
                 <w:bCs/>
               </w:rPr>
+              <w:t>Scenarij:</w:t>
+            </w:r>
+          </w:p>
+          <w:p>
+            <w:pPr>
+              <w:spacing w:line="276" w:lineRule="auto"/>
+            </w:pPr>
+            <w:r>
+              <w:t>1. Na profilu stisne gumb »Dodaj domeno«.</w:t>
+            </w:r>
+          </w:p>
+          <w:p>
+            <w:pPr>
+              <w:spacing w:line="276" w:lineRule="auto"/>
+            </w:pPr>
+            <w:r>
+              <w:t>2. Izpolni vnosn</w:t>
+            </w:r>
+            <w:r>
+              <w:t>i</w:t>
+            </w:r>
+            <w:r>
+              <w:t xml:space="preserve"> polj</w:t>
+            </w:r>
+            <w:r>
+              <w:t>i</w:t>
+            </w:r>
+            <w:r>
+              <w:t xml:space="preserve"> »</w:t>
+            </w:r>
+            <w:r>
+              <w:t>Naziv</w:t>
+            </w:r>
+            <w:r>
+              <w:t>«</w:t>
+            </w:r>
+            <w:r>
+              <w:t xml:space="preserve"> in</w:t>
+            </w:r>
+            <w:r>
+              <w:t xml:space="preserve"> »</w:t>
+            </w:r>
+            <w:r>
+              <w:t>Opis</w:t>
+            </w:r>
+            <w:r>
+              <w:t>«.</w:t>
+            </w:r>
+          </w:p>
+          <w:p>
+            <w:pPr>
+              <w:spacing w:line="276" w:lineRule="auto"/>
+            </w:pPr>
+            <w:r>
               <w:lastRenderedPageBreak/>
-              <w:t>Scenarij:</w:t>
-            </w:r>
-          </w:p>
-          <w:p>
-            <w:pPr>
-              <w:spacing w:line="276" w:lineRule="auto"/>
-            </w:pPr>
-            <w:r>
-              <w:t xml:space="preserve">1. Na profilu stisne gumb »Dodaj </w:t>
-            </w:r>
-            <w:r>
-              <w:t>domeno</w:t>
-            </w:r>
-            <w:r>
-              <w:t>«.</w:t>
-            </w:r>
-          </w:p>
-          <w:p>
-            <w:pPr>
-              <w:spacing w:line="276" w:lineRule="auto"/>
-            </w:pPr>
-            <w:r>
-              <w:t>2. Izpolni vnosn</w:t>
-            </w:r>
-            <w:r>
-              <w:t>i</w:t>
-            </w:r>
-            <w:r>
-              <w:t xml:space="preserve"> polj</w:t>
-            </w:r>
-            <w:r>
-              <w:t>i</w:t>
-            </w:r>
-            <w:r>
-              <w:t xml:space="preserve"> »</w:t>
-            </w:r>
-            <w:r>
-              <w:t>Naziv</w:t>
-            </w:r>
-            <w:r>
-              <w:t>«</w:t>
-            </w:r>
-            <w:r>
-              <w:t xml:space="preserve"> in</w:t>
-            </w:r>
-            <w:r>
-              <w:t xml:space="preserve"> »</w:t>
-            </w:r>
-            <w:r>
-              <w:t>Opis</w:t>
-            </w:r>
-            <w:r>
-              <w:t>«.</w:t>
-            </w:r>
-          </w:p>
-          <w:p>
-            <w:pPr>
-              <w:spacing w:line="276" w:lineRule="auto"/>
-            </w:pPr>
-            <w:r>
               <w:t>3. Stisne gumb »Dodaj«.</w:t>
             </w:r>
           </w:p>
@@ -2034,6 +1867,7 @@
                 <w:b/>
                 <w:bCs/>
               </w:rPr>
+              <w:lastRenderedPageBreak/>
               <w:t>Alternativni tokovi:</w:t>
             </w:r>
           </w:p>
@@ -2042,13 +1876,7 @@
               <w:spacing w:line="276" w:lineRule="auto"/>
             </w:pPr>
             <w:r>
-              <w:t xml:space="preserve">1a1. Uporabnik ne more stisniti na gumb “Dodaj </w:t>
-            </w:r>
-            <w:r>
-              <w:t>domeno</w:t>
-            </w:r>
-            <w:r>
-              <w:t xml:space="preserve">” zaradi napake. </w:t>
+              <w:t xml:space="preserve">1a1. Uporabnik ne more stisniti na gumb “Dodaj domeno” zaradi napake. </w:t>
             </w:r>
           </w:p>
           <w:p>
@@ -2120,35 +1948,12 @@
               <w:spacing w:line="276" w:lineRule="auto"/>
             </w:pPr>
             <w:r>
-              <w:t xml:space="preserve">3a1. Zaradi napake </w:t>
-            </w:r>
-            <w:r>
-              <w:t>uporabnik</w:t>
-            </w:r>
-            <w:r>
-              <w:t xml:space="preserve"> ne more dodati </w:t>
-            </w:r>
-            <w:r>
-              <w:t>nove domene</w:t>
-            </w:r>
-            <w:r>
-              <w:t xml:space="preserve">, ne glede na to kolikokrat potrdi </w:t>
-            </w:r>
-            <w:r>
-              <w:t>dodano domeno</w:t>
-            </w:r>
-            <w:r>
-              <w:t>.</w:t>
+              <w:t>3a1. Zaradi napake uporabnik ne more dodati nove domene, ne glede na to kolikokrat potrdi dodano domeno.</w:t>
             </w:r>
           </w:p>
         </w:tc>
       </w:tr>
     </w:tbl>
-    <w:p>
-      <w:pPr>
-        <w:spacing w:after="0" w:line="276" w:lineRule="auto"/>
-      </w:pPr>
-    </w:p>
     <w:p>
       <w:pPr>
         <w:pStyle w:val="Naslov1"/>
@@ -2337,13 +2142,7 @@
               <w:spacing w:line="276" w:lineRule="auto"/>
             </w:pPr>
             <w:r>
-              <w:t>Uporabnik je že prijavljen v IS</w:t>
-            </w:r>
-            <w:r>
-              <w:t xml:space="preserve"> ter je že ustvaril domeno znanja</w:t>
-            </w:r>
-            <w:r>
-              <w:t>. IS mora delovati.</w:t>
+              <w:t>Uporabnik je že prijavljen v IS ter je že ustvaril domeno znanja. IS mora delovati.</w:t>
             </w:r>
           </w:p>
         </w:tc>
@@ -2407,42 +2206,15 @@
               <w:spacing w:line="276" w:lineRule="auto"/>
             </w:pPr>
             <w:r>
-              <w:t xml:space="preserve">1. </w:t>
-            </w:r>
-            <w:r>
-              <w:t>Izbere domeno znanja.</w:t>
-            </w:r>
-          </w:p>
-          <w:p>
-            <w:pPr>
-              <w:spacing w:line="276" w:lineRule="auto"/>
-            </w:pPr>
-            <w:r>
-              <w:t xml:space="preserve">2. </w:t>
-            </w:r>
-            <w:r>
-              <w:t>V delu »Ključna znanja« dopolni</w:t>
-            </w:r>
-            <w:r>
-              <w:t xml:space="preserve"> vnosn</w:t>
-            </w:r>
-            <w:r>
-              <w:t>o</w:t>
-            </w:r>
-            <w:r>
-              <w:t xml:space="preserve"> polj</w:t>
-            </w:r>
-            <w:r>
-              <w:t>e</w:t>
-            </w:r>
-            <w:r>
-              <w:t xml:space="preserve"> »</w:t>
-            </w:r>
-            <w:r>
-              <w:t>Opis ključnih znanj</w:t>
-            </w:r>
-            <w:r>
-              <w:t>«.</w:t>
+              <w:t>1. Izbere domeno znanja.</w:t>
+            </w:r>
+          </w:p>
+          <w:p>
+            <w:pPr>
+              <w:spacing w:line="276" w:lineRule="auto"/>
+            </w:pPr>
+            <w:r>
+              <w:t>2. V delu »Ključna znanja« dopolni vnosno polje »Opis ključnih znanj«.</w:t>
             </w:r>
           </w:p>
           <w:p>
@@ -2481,7 +2253,6 @@
                 <w:b/>
                 <w:bCs/>
               </w:rPr>
-              <w:lastRenderedPageBreak/>
               <w:t>Alternativni tokovi:</w:t>
             </w:r>
           </w:p>
@@ -2490,38 +2261,23 @@
               <w:spacing w:line="276" w:lineRule="auto"/>
             </w:pPr>
             <w:r>
-              <w:t>3</w:t>
-            </w:r>
-            <w:r>
-              <w:t>a1. Uporabnik ne more stisniti na gumb “</w:t>
-            </w:r>
-            <w:r>
-              <w:t>Potrdi</w:t>
-            </w:r>
-            <w:r>
-              <w:t xml:space="preserve">” zaradi napake. </w:t>
-            </w:r>
-          </w:p>
-          <w:p>
-            <w:pPr>
-              <w:spacing w:line="276" w:lineRule="auto"/>
-            </w:pPr>
-            <w:r>
-              <w:t>3</w:t>
-            </w:r>
-            <w:r>
-              <w:t xml:space="preserve">a2. Uporabnik osveži stran in poskusi znova. </w:t>
-            </w:r>
-          </w:p>
-          <w:p>
-            <w:pPr>
-              <w:spacing w:line="276" w:lineRule="auto"/>
-            </w:pPr>
-            <w:r>
-              <w:t>3</w:t>
-            </w:r>
-            <w:r>
-              <w:t>a3. Po osvežitvi poskusi znova.</w:t>
+              <w:t xml:space="preserve">3a1. Uporabnik ne more stisniti na gumb “Potrdi” zaradi napake. </w:t>
+            </w:r>
+          </w:p>
+          <w:p>
+            <w:pPr>
+              <w:spacing w:line="276" w:lineRule="auto"/>
+            </w:pPr>
+            <w:r>
+              <w:t xml:space="preserve">3a2. Uporabnik osveži stran in poskusi znova. </w:t>
+            </w:r>
+          </w:p>
+          <w:p>
+            <w:pPr>
+              <w:spacing w:line="276" w:lineRule="auto"/>
+            </w:pPr>
+            <w:r>
+              <w:t>3a3. Po osvežitvi poskusi znova.</w:t>
             </w:r>
           </w:p>
         </w:tc>
@@ -2545,6 +2301,7 @@
                 <w:b/>
                 <w:bCs/>
               </w:rPr>
+              <w:lastRenderedPageBreak/>
               <w:t>Izjeme:</w:t>
             </w:r>
           </w:p>
@@ -2564,41 +2321,12 @@
               <w:spacing w:line="276" w:lineRule="auto"/>
             </w:pPr>
             <w:r>
-              <w:t xml:space="preserve">3a1. Zaradi napake uporabnik ne more </w:t>
-            </w:r>
-            <w:r>
-              <w:t>potrditi</w:t>
-            </w:r>
-            <w:r>
-              <w:t xml:space="preserve"> </w:t>
-            </w:r>
-            <w:r>
-              <w:t>dodanega opisa ključnih znanj</w:t>
-            </w:r>
-            <w:r>
-              <w:t xml:space="preserve">, ne glede na to kolikokrat </w:t>
-            </w:r>
-            <w:r>
-              <w:t>doda</w:t>
-            </w:r>
-            <w:r>
-              <w:t xml:space="preserve"> </w:t>
-            </w:r>
-            <w:r>
-              <w:t>besedilo</w:t>
-            </w:r>
-            <w:r>
-              <w:t>.</w:t>
+              <w:t>3a1. Zaradi napake uporabnik ne more potrditi dodanega opisa ključnih znanj, ne glede na to kolikokrat doda besedilo.</w:t>
             </w:r>
           </w:p>
         </w:tc>
       </w:tr>
     </w:tbl>
-    <w:p>
-      <w:pPr>
-        <w:spacing w:after="0" w:line="276" w:lineRule="auto"/>
-      </w:pPr>
-    </w:p>
     <w:p>
       <w:pPr>
         <w:pStyle w:val="Naslov1"/>
@@ -2840,19 +2568,7 @@
               <w:t xml:space="preserve">gradiva </w:t>
             </w:r>
             <w:r>
-              <w:t>se n</w:t>
-            </w:r>
-            <w:r>
-              <w:t>a strani domene znanja v delu »</w:t>
-            </w:r>
-            <w:r>
-              <w:t>Gradivo</w:t>
-            </w:r>
-            <w:r>
-              <w:t xml:space="preserve">« </w:t>
-            </w:r>
-            <w:r>
-              <w:t>prikažejo datoteke/povezave do gradiva.</w:t>
+              <w:t>se na strani domene znanja v delu »Gradivo« prikažejo datoteke/povezave do gradiva.</w:t>
             </w:r>
           </w:p>
           <w:p>
@@ -2880,13 +2596,7 @@
               <w:spacing w:line="276" w:lineRule="auto"/>
             </w:pPr>
             <w:r>
-              <w:t xml:space="preserve">Po </w:t>
-            </w:r>
-            <w:r>
-              <w:t>izbrisu</w:t>
-            </w:r>
-            <w:r>
-              <w:t xml:space="preserve"> </w:t>
+              <w:t xml:space="preserve">Po izbrisu </w:t>
             </w:r>
             <w:r>
               <w:t xml:space="preserve">gradiva </w:t>
@@ -2936,16 +2646,7 @@
               <w:spacing w:line="276" w:lineRule="auto"/>
             </w:pPr>
             <w:r>
-              <w:t>2. V delu »</w:t>
-            </w:r>
-            <w:r>
-              <w:t>Gradivo</w:t>
-            </w:r>
-            <w:r>
-              <w:t xml:space="preserve">« </w:t>
-            </w:r>
-            <w:r>
-              <w:t>stisne gumb »Dodaj gradivo«.</w:t>
+              <w:t>2. V delu »Gradivo« stisne gumb »Dodaj gradivo«.</w:t>
             </w:r>
           </w:p>
           <w:p>
@@ -2964,13 +2665,7 @@
               <w:t>4</w:t>
             </w:r>
             <w:r>
-              <w:t>. Stisne gumb »</w:t>
-            </w:r>
-            <w:r>
-              <w:t>Dodaj</w:t>
-            </w:r>
-            <w:r>
-              <w:t>«.</w:t>
+              <w:t>. Stisne gumb »Dodaj«.</w:t>
             </w:r>
           </w:p>
           <w:p>
@@ -3006,7 +2701,6 @@
               <w:spacing w:line="276" w:lineRule="auto"/>
             </w:pPr>
             <w:r>
-              <w:lastRenderedPageBreak/>
               <w:t>7. Stisne gumb »Potrdi«.</w:t>
             </w:r>
           </w:p>
@@ -3042,22 +2736,91 @@
                 <w:b/>
                 <w:bCs/>
               </w:rPr>
+              <w:t>Alternativni tokovi:</w:t>
+            </w:r>
+          </w:p>
+          <w:p>
+            <w:pPr>
+              <w:spacing w:line="276" w:lineRule="auto"/>
+            </w:pPr>
+            <w:r>
+              <w:t xml:space="preserve">2a1. Uporabnik ne more stisniti na gumb “Dodaj gradivo” zaradi napake. </w:t>
+            </w:r>
+          </w:p>
+          <w:p>
+            <w:pPr>
+              <w:spacing w:line="276" w:lineRule="auto"/>
+            </w:pPr>
+            <w:r>
               <w:lastRenderedPageBreak/>
-              <w:t>Alternativni tokovi:</w:t>
-            </w:r>
-          </w:p>
-          <w:p>
-            <w:pPr>
-              <w:spacing w:line="276" w:lineRule="auto"/>
-            </w:pPr>
-            <w:r>
-              <w:t>2</w:t>
-            </w:r>
-            <w:r>
-              <w:t>a1. Uporabnik ne more stisniti na gumb “</w:t>
-            </w:r>
-            <w:r>
-              <w:t>Dodaj gradivo</w:t>
+              <w:t xml:space="preserve">2a2. Uporabnik osveži stran in poskusi znova. </w:t>
+            </w:r>
+          </w:p>
+          <w:p>
+            <w:pPr>
+              <w:spacing w:line="276" w:lineRule="auto"/>
+            </w:pPr>
+            <w:r>
+              <w:t>2a3. Po osvežitvi poskusi znova.</w:t>
+            </w:r>
+          </w:p>
+          <w:p>
+            <w:pPr>
+              <w:spacing w:line="276" w:lineRule="auto"/>
+            </w:pPr>
+            <w:r>
+              <w:t xml:space="preserve">4a1. Uporabnik ne more stisniti na gumb “Dodaj” zaradi napake. </w:t>
+            </w:r>
+          </w:p>
+          <w:p>
+            <w:pPr>
+              <w:spacing w:line="276" w:lineRule="auto"/>
+            </w:pPr>
+            <w:r>
+              <w:t xml:space="preserve">4a2. Uporabnik osveži stran in poskusi znova. </w:t>
+            </w:r>
+          </w:p>
+          <w:p>
+            <w:pPr>
+              <w:spacing w:line="276" w:lineRule="auto"/>
+            </w:pPr>
+            <w:r>
+              <w:t>4a3. Po osvežitvi poskusi znova.</w:t>
+            </w:r>
+          </w:p>
+          <w:p>
+            <w:pPr>
+              <w:spacing w:line="276" w:lineRule="auto"/>
+            </w:pPr>
+            <w:r>
+              <w:t xml:space="preserve">5a1. Uporabnik ne more stisniti na gumb “Uredi” zaradi napake. </w:t>
+            </w:r>
+          </w:p>
+          <w:p>
+            <w:pPr>
+              <w:spacing w:line="276" w:lineRule="auto"/>
+            </w:pPr>
+            <w:r>
+              <w:t xml:space="preserve">5a2. Uporabnik osveži stran in poskusi znova. </w:t>
+            </w:r>
+          </w:p>
+          <w:p>
+            <w:pPr>
+              <w:spacing w:line="276" w:lineRule="auto"/>
+            </w:pPr>
+            <w:r>
+              <w:t>5a3. Po osvežitvi poskusi znova.</w:t>
+            </w:r>
+          </w:p>
+          <w:p>
+            <w:pPr>
+              <w:spacing w:line="276" w:lineRule="auto"/>
+            </w:pPr>
+            <w:r>
+              <w:t>7a1. Uporabnik ne more stisniti na gumb “</w:t>
+            </w:r>
+            <w:r>
+              <w:t>Potrdi</w:t>
             </w:r>
             <w:r>
               <w:t xml:space="preserve">” zaradi napake. </w:t>
@@ -3068,177 +2831,39 @@
               <w:spacing w:line="276" w:lineRule="auto"/>
             </w:pPr>
             <w:r>
-              <w:t>2</w:t>
-            </w:r>
-            <w:r>
-              <w:t xml:space="preserve">a2. Uporabnik osveži stran in poskusi znova. </w:t>
-            </w:r>
-          </w:p>
-          <w:p>
-            <w:pPr>
-              <w:spacing w:line="276" w:lineRule="auto"/>
-            </w:pPr>
-            <w:r>
-              <w:t>2</w:t>
-            </w:r>
-            <w:r>
-              <w:t>a3. Po osvežitvi poskusi znova.</w:t>
-            </w:r>
-          </w:p>
-          <w:p>
-            <w:pPr>
-              <w:spacing w:line="276" w:lineRule="auto"/>
-            </w:pPr>
-            <w:r>
-              <w:t>4</w:t>
-            </w:r>
-            <w:r>
-              <w:t>a1. Uporabnik ne more stisniti na gumb “</w:t>
-            </w:r>
-            <w:r>
-              <w:t>Dodaj</w:t>
-            </w:r>
-            <w:r>
-              <w:t xml:space="preserve">” zaradi napake. </w:t>
-            </w:r>
-          </w:p>
-          <w:p>
-            <w:pPr>
-              <w:spacing w:line="276" w:lineRule="auto"/>
-            </w:pPr>
-            <w:r>
-              <w:t>4</w:t>
-            </w:r>
-            <w:r>
-              <w:t xml:space="preserve">a2. Uporabnik osveži stran in poskusi znova. </w:t>
-            </w:r>
-          </w:p>
-          <w:p>
-            <w:pPr>
-              <w:spacing w:line="276" w:lineRule="auto"/>
-            </w:pPr>
-            <w:r>
-              <w:t>4</w:t>
-            </w:r>
-            <w:r>
-              <w:t>a3. Po osvežitvi poskusi znova.</w:t>
-            </w:r>
-          </w:p>
-          <w:p>
-            <w:pPr>
-              <w:spacing w:line="276" w:lineRule="auto"/>
-            </w:pPr>
-            <w:r>
-              <w:t>5</w:t>
-            </w:r>
-            <w:r>
-              <w:t>a1. Uporabnik ne more stisniti na gumb “</w:t>
-            </w:r>
-            <w:r>
-              <w:t>Uredi</w:t>
-            </w:r>
-            <w:r>
-              <w:t xml:space="preserve">” zaradi napake. </w:t>
-            </w:r>
-          </w:p>
-          <w:p>
-            <w:pPr>
-              <w:spacing w:line="276" w:lineRule="auto"/>
-            </w:pPr>
-            <w:r>
-              <w:t>5</w:t>
-            </w:r>
-            <w:r>
-              <w:t xml:space="preserve">a2. Uporabnik osveži stran in poskusi znova. </w:t>
-            </w:r>
-          </w:p>
-          <w:p>
-            <w:pPr>
-              <w:spacing w:line="276" w:lineRule="auto"/>
-            </w:pPr>
-            <w:r>
-              <w:t>5</w:t>
-            </w:r>
-            <w:r>
-              <w:t>a3. Po osvežitvi poskusi znova.</w:t>
-            </w:r>
-          </w:p>
-          <w:p>
-            <w:pPr>
-              <w:spacing w:line="276" w:lineRule="auto"/>
-            </w:pPr>
-            <w:r>
-              <w:t>7</w:t>
-            </w:r>
-            <w:r>
-              <w:t>a1. Uporabnik ne more stisniti na gumb “</w:t>
-            </w:r>
-            <w:r>
-              <w:t>Potrdi</w:t>
-            </w:r>
-            <w:r>
-              <w:t xml:space="preserve">” zaradi napake. </w:t>
-            </w:r>
-          </w:p>
-          <w:p>
-            <w:pPr>
-              <w:spacing w:line="276" w:lineRule="auto"/>
-            </w:pPr>
-            <w:r>
-              <w:t>7</w:t>
-            </w:r>
-            <w:r>
-              <w:t xml:space="preserve">a2. Uporabnik osveži stran in poskusi znova. </w:t>
-            </w:r>
-          </w:p>
-          <w:p>
-            <w:pPr>
-              <w:spacing w:line="276" w:lineRule="auto"/>
-            </w:pPr>
-            <w:r>
-              <w:t>7</w:t>
-            </w:r>
-            <w:r>
-              <w:t>a3. Po osvežitvi poskusi znova.</w:t>
-            </w:r>
-          </w:p>
-          <w:p>
-            <w:pPr>
-              <w:spacing w:line="276" w:lineRule="auto"/>
-            </w:pPr>
-            <w:r>
-              <w:t>8</w:t>
-            </w:r>
-            <w:r>
-              <w:t>a1. Uporabnik ne more stisniti na gumb “</w:t>
-            </w:r>
-            <w:r>
-              <w:t>Izbriši</w:t>
-            </w:r>
-            <w:r>
-              <w:t xml:space="preserve">” zaradi napake. </w:t>
-            </w:r>
-          </w:p>
-          <w:p>
-            <w:pPr>
-              <w:spacing w:line="276" w:lineRule="auto"/>
-            </w:pPr>
-            <w:r>
-              <w:t>8</w:t>
-            </w:r>
-            <w:r>
-              <w:t xml:space="preserve">a2. Uporabnik osveži stran in poskusi znova. </w:t>
-            </w:r>
-          </w:p>
-          <w:p>
-            <w:pPr>
-              <w:spacing w:line="276" w:lineRule="auto"/>
-            </w:pPr>
-            <w:r>
-              <w:t>8</w:t>
-            </w:r>
-            <w:r>
-              <w:t>a3. Po osvežitvi poskusi znova.</w:t>
+              <w:t xml:space="preserve">7a2. Uporabnik osveži stran in poskusi znova. </w:t>
+            </w:r>
+          </w:p>
+          <w:p>
+            <w:pPr>
+              <w:spacing w:line="276" w:lineRule="auto"/>
+            </w:pPr>
+            <w:r>
+              <w:t>7a3. Po osvežitvi poskusi znova.</w:t>
+            </w:r>
+          </w:p>
+          <w:p>
+            <w:pPr>
+              <w:spacing w:line="276" w:lineRule="auto"/>
+            </w:pPr>
+            <w:r>
+              <w:t xml:space="preserve">8a1. Uporabnik ne more stisniti na gumb “Izbriši” zaradi napake. </w:t>
+            </w:r>
+          </w:p>
+          <w:p>
+            <w:pPr>
+              <w:spacing w:line="276" w:lineRule="auto"/>
+            </w:pPr>
+            <w:r>
+              <w:t xml:space="preserve">8a2. Uporabnik osveži stran in poskusi znova. </w:t>
+            </w:r>
+          </w:p>
+          <w:p>
+            <w:pPr>
+              <w:spacing w:line="276" w:lineRule="auto"/>
+            </w:pPr>
+            <w:r>
+              <w:t>8a3. Po osvežitvi poskusi znova.</w:t>
             </w:r>
           </w:p>
         </w:tc>
@@ -3262,6 +2887,7 @@
                 <w:b/>
                 <w:bCs/>
               </w:rPr>
+              <w:lastRenderedPageBreak/>
               <w:t>Izjeme:</w:t>
             </w:r>
           </w:p>
@@ -3278,22 +2904,7 @@
               <w:spacing w:line="276" w:lineRule="auto"/>
             </w:pPr>
             <w:r>
-              <w:t>4</w:t>
-            </w:r>
-            <w:r>
-              <w:t xml:space="preserve">a1. Zaradi napake uporabnik ne more potrditi dodanega </w:t>
-            </w:r>
-            <w:r>
-              <w:t>gradiva</w:t>
-            </w:r>
-            <w:r>
-              <w:t xml:space="preserve">, ne glede na to kolikokrat </w:t>
-            </w:r>
-            <w:r>
-              <w:t>le-to izbere</w:t>
-            </w:r>
-            <w:r>
-              <w:t>.</w:t>
+              <w:t>4a1. Zaradi napake uporabnik ne more potrditi dodanega gradiva, ne glede na to kolikokrat le-to izbere.</w:t>
             </w:r>
           </w:p>
           <w:p>
@@ -3304,13 +2915,7 @@
               <w:t>7</w:t>
             </w:r>
             <w:r>
-              <w:t xml:space="preserve">a1. Zaradi napake uporabnik ne more potrditi </w:t>
-            </w:r>
-            <w:r>
-              <w:t>spremenjenega naziva gradiva</w:t>
-            </w:r>
-            <w:r>
-              <w:t xml:space="preserve">, ne glede na to kolikokrat </w:t>
+              <w:t xml:space="preserve">a1. Zaradi napake uporabnik ne more potrditi spremenjenega naziva gradiva, ne glede na to kolikokrat </w:t>
             </w:r>
             <w:r>
               <w:t>spremeni</w:t>
@@ -3324,32 +2929,12 @@
               <w:spacing w:line="276" w:lineRule="auto"/>
             </w:pPr>
             <w:r>
-              <w:t>8</w:t>
-            </w:r>
-            <w:r>
-              <w:t xml:space="preserve">a1. Zaradi napake </w:t>
-            </w:r>
-            <w:r>
-              <w:t>se izbrisano gradivo še vedno prikaže v delu »Gradivo«</w:t>
-            </w:r>
-            <w:r>
-              <w:t xml:space="preserve">, ne glede na to kolikokrat </w:t>
-            </w:r>
-            <w:r>
-              <w:t>uporabnik izbriše gradivo</w:t>
-            </w:r>
-            <w:r>
-              <w:t>.</w:t>
+              <w:t>8a1. Zaradi napake se izbrisano gradivo še vedno prikaže v delu »Gradivo«, ne glede na to kolikokrat uporabnik izbriše gradivo.</w:t>
             </w:r>
           </w:p>
         </w:tc>
       </w:tr>
     </w:tbl>
-    <w:p>
-      <w:pPr>
-        <w:spacing w:after="0" w:line="276" w:lineRule="auto"/>
-      </w:pPr>
-    </w:p>
     <w:p>
       <w:pPr>
         <w:pStyle w:val="Naslov1"/>
@@ -3473,13 +3058,7 @@
               </w:rPr>
             </w:pPr>
             <w:r>
-              <w:t xml:space="preserve">Vodstvu podjetja je omogočeno urejanje, dodajanje in brisanje </w:t>
-            </w:r>
-            <w:r>
-              <w:t>vprašanj</w:t>
-            </w:r>
-            <w:r>
-              <w:t xml:space="preserve"> v posamezni domeni znanja.</w:t>
+              <w:t>Vodstvu podjetja je omogočeno urejanje, dodajanje in brisanje vprašanj v posamezni domeni znanja.</w:t>
             </w:r>
           </w:p>
         </w:tc>
@@ -3503,7 +3082,6 @@
                 <w:b/>
                 <w:bCs/>
               </w:rPr>
-              <w:lastRenderedPageBreak/>
               <w:t>Akterji:</w:t>
             </w:r>
           </w:p>
@@ -3569,6 +3147,7 @@
                 <w:b/>
                 <w:bCs/>
               </w:rPr>
+              <w:lastRenderedPageBreak/>
               <w:t>Stanje sistema po PU:</w:t>
             </w:r>
           </w:p>
@@ -3729,13 +3308,7 @@
               <w:t>e</w:t>
             </w:r>
             <w:r>
-              <w:t xml:space="preserve"> »</w:t>
-            </w:r>
-            <w:r>
-              <w:t>Vprašanje</w:t>
-            </w:r>
-            <w:r>
-              <w:t>«</w:t>
+              <w:t xml:space="preserve"> »Vprašanje«</w:t>
             </w:r>
             <w:r>
               <w:t>.</w:t>
@@ -3912,7 +3485,6 @@
               <w:spacing w:line="276" w:lineRule="auto"/>
             </w:pPr>
             <w:r>
-              <w:lastRenderedPageBreak/>
               <w:t xml:space="preserve">8a1. Uporabnik ne more stisniti na gumb “Izbriši” zaradi napake. </w:t>
             </w:r>
           </w:p>
@@ -3953,15 +3525,15 @@
                 <w:b/>
                 <w:bCs/>
               </w:rPr>
+              <w:t>Izjeme:</w:t>
+            </w:r>
+          </w:p>
+          <w:p>
+            <w:pPr>
+              <w:spacing w:line="276" w:lineRule="auto"/>
+            </w:pPr>
+            <w:r>
               <w:lastRenderedPageBreak/>
-              <w:t>Izjeme:</w:t>
-            </w:r>
-          </w:p>
-          <w:p>
-            <w:pPr>
-              <w:spacing w:line="276" w:lineRule="auto"/>
-            </w:pPr>
-            <w:r>
               <w:t>1a1. Zaradi napake se domena znanja ne odpre, ko le-to izbere uporabnik.</w:t>
             </w:r>
           </w:p>
@@ -4030,15 +3602,11 @@
     </w:tbl>
     <w:p>
       <w:pPr>
-        <w:spacing w:after="0" w:line="276" w:lineRule="auto"/>
-      </w:pPr>
-    </w:p>
-    <w:p>
-      <w:pPr>
         <w:pStyle w:val="Naslov1"/>
         <w:spacing w:line="276" w:lineRule="auto"/>
       </w:pPr>
       <w:r>
+        <w:lastRenderedPageBreak/>
         <w:t xml:space="preserve">&lt;&lt; </w:t>
       </w:r>
       <w:r>
@@ -4218,13 +3786,7 @@
               <w:spacing w:line="276" w:lineRule="auto"/>
             </w:pPr>
             <w:r>
-              <w:t>Uporabnik je že prijavljen v IS ter je že ustvaril domeno znanja</w:t>
-            </w:r>
-            <w:r>
-              <w:t xml:space="preserve"> in vprašanje</w:t>
-            </w:r>
-            <w:r>
-              <w:t>. IS mora delovati.</w:t>
+              <w:t>Uporabnik je že prijavljen v IS ter je že ustvaril domeno znanja in vprašanje. IS mora delovati.</w:t>
             </w:r>
           </w:p>
         </w:tc>
@@ -4253,19 +3815,7 @@
               <w:spacing w:line="276" w:lineRule="auto"/>
             </w:pPr>
             <w:r>
-              <w:t xml:space="preserve">Uporabnik je uspešno dodal </w:t>
-            </w:r>
-            <w:r>
-              <w:t>pravilni/nepravilni odgovor</w:t>
-            </w:r>
-            <w:r>
-              <w:t xml:space="preserve">. Le-ta se prikaže </w:t>
-            </w:r>
-            <w:r>
-              <w:t>pod vprašanjem</w:t>
-            </w:r>
-            <w:r>
-              <w:t>.</w:t>
+              <w:t>Uporabnik je uspešno dodal pravilni/nepravilni odgovor. Le-ta se prikaže pod vprašanjem.</w:t>
             </w:r>
           </w:p>
         </w:tc>
@@ -4305,47 +3855,23 @@
               <w:spacing w:line="276" w:lineRule="auto"/>
             </w:pPr>
             <w:r>
-              <w:t xml:space="preserve">2. V delu »Vprašanja« </w:t>
-            </w:r>
-            <w:r>
-              <w:t>izbere vprašanje</w:t>
-            </w:r>
-            <w:r>
-              <w:t>.</w:t>
-            </w:r>
-          </w:p>
-          <w:p>
-            <w:pPr>
-              <w:spacing w:line="276" w:lineRule="auto"/>
-            </w:pPr>
-            <w:r>
-              <w:t>3</w:t>
-            </w:r>
-            <w:r>
-              <w:t>. Stisne gumb »</w:t>
-            </w:r>
-            <w:r>
-              <w:t>Dodaj odgovor</w:t>
-            </w:r>
-            <w:r>
-              <w:t>«.</w:t>
-            </w:r>
-          </w:p>
-          <w:p>
-            <w:pPr>
-              <w:spacing w:line="276" w:lineRule="auto"/>
-            </w:pPr>
-            <w:r>
-              <w:t>4</w:t>
-            </w:r>
-            <w:r>
-              <w:t>. Izpolni vnosno polje »</w:t>
-            </w:r>
-            <w:r>
-              <w:t>Odgovor</w:t>
-            </w:r>
-            <w:r>
-              <w:t>«.</w:t>
+              <w:t>2. V delu »Vprašanja« izbere vprašanje.</w:t>
+            </w:r>
+          </w:p>
+          <w:p>
+            <w:pPr>
+              <w:spacing w:line="276" w:lineRule="auto"/>
+            </w:pPr>
+            <w:r>
+              <w:t>3. Stisne gumb »Dodaj odgovor«.</w:t>
+            </w:r>
+          </w:p>
+          <w:p>
+            <w:pPr>
+              <w:spacing w:line="276" w:lineRule="auto"/>
+            </w:pPr>
+            <w:r>
+              <w:t>4. Izpolni vnosno polje »Odgovor«.</w:t>
             </w:r>
           </w:p>
           <w:p>
@@ -4403,123 +3929,78 @@
               <w:rPr>
                 <w:bCs/>
               </w:rPr>
+              <w:t>2a1. Uporabnik ne more izbrati vprašanja.</w:t>
+            </w:r>
+          </w:p>
+          <w:p>
+            <w:pPr>
+              <w:spacing w:line="276" w:lineRule="auto"/>
+            </w:pPr>
+            <w:r>
+              <w:t xml:space="preserve">2a2. Uporabnik osveži stran in poskusi znova. </w:t>
+            </w:r>
+          </w:p>
+          <w:p>
+            <w:pPr>
+              <w:spacing w:line="276" w:lineRule="auto"/>
+            </w:pPr>
+            <w:r>
+              <w:t>2a3. Po osvežitvi poskusi znova.</w:t>
+            </w:r>
+          </w:p>
+          <w:p>
+            <w:pPr>
+              <w:spacing w:line="276" w:lineRule="auto"/>
+            </w:pPr>
+            <w:r>
+              <w:t xml:space="preserve">3a1. Uporabnik ne more stisniti na gumb “Dodaj odgovor” zaradi napake. </w:t>
+            </w:r>
+          </w:p>
+          <w:p>
+            <w:pPr>
+              <w:spacing w:line="276" w:lineRule="auto"/>
+            </w:pPr>
+            <w:r>
+              <w:t xml:space="preserve">3a2. Uporabnik osveži stran in poskusi znova. </w:t>
+            </w:r>
+          </w:p>
+          <w:p>
+            <w:pPr>
+              <w:spacing w:line="276" w:lineRule="auto"/>
+            </w:pPr>
+            <w:r>
               <w:lastRenderedPageBreak/>
-              <w:t>2a1. Uporabnik ne more izbrati vprašanja.</w:t>
-            </w:r>
-          </w:p>
-          <w:p>
-            <w:pPr>
-              <w:spacing w:line="276" w:lineRule="auto"/>
-            </w:pPr>
-            <w:r>
-              <w:t>2</w:t>
-            </w:r>
-            <w:r>
-              <w:t xml:space="preserve">a2. Uporabnik osveži stran in poskusi znova. </w:t>
-            </w:r>
-          </w:p>
-          <w:p>
-            <w:pPr>
-              <w:spacing w:line="276" w:lineRule="auto"/>
-            </w:pPr>
-            <w:r>
-              <w:t>2</w:t>
-            </w:r>
-            <w:r>
-              <w:t>a3. Po osvežitvi poskusi znova.</w:t>
-            </w:r>
-          </w:p>
-          <w:p>
-            <w:pPr>
-              <w:spacing w:line="276" w:lineRule="auto"/>
-            </w:pPr>
-            <w:r>
-              <w:t>3</w:t>
-            </w:r>
-            <w:r>
-              <w:t xml:space="preserve">a1. Uporabnik ne more stisniti na gumb “Dodaj </w:t>
-            </w:r>
-            <w:r>
-              <w:t>odgovor</w:t>
-            </w:r>
-            <w:r>
-              <w:t xml:space="preserve">” zaradi napake. </w:t>
-            </w:r>
-          </w:p>
-          <w:p>
-            <w:pPr>
-              <w:spacing w:line="276" w:lineRule="auto"/>
-            </w:pPr>
-            <w:r>
-              <w:t>3</w:t>
-            </w:r>
-            <w:r>
-              <w:t xml:space="preserve">a2. Uporabnik osveži stran in poskusi znova. </w:t>
-            </w:r>
-          </w:p>
-          <w:p>
-            <w:pPr>
-              <w:spacing w:line="276" w:lineRule="auto"/>
-            </w:pPr>
-            <w:r>
-              <w:t>3</w:t>
-            </w:r>
-            <w:r>
-              <w:t>a3. Po osvežitvi poskusi znova.</w:t>
-            </w:r>
-          </w:p>
-          <w:p>
-            <w:pPr>
-              <w:spacing w:line="276" w:lineRule="auto"/>
-              <w:rPr>
-                <w:bCs/>
-              </w:rPr>
-            </w:pPr>
-            <w:r>
-              <w:rPr>
-                <w:bCs/>
-              </w:rPr>
-              <w:t>5</w:t>
-            </w:r>
-            <w:r>
-              <w:rPr>
-                <w:bCs/>
-              </w:rPr>
-              <w:t xml:space="preserve">a1. Uporabnik ne more </w:t>
-            </w:r>
-            <w:r>
-              <w:rPr>
-                <w:bCs/>
-              </w:rPr>
-              <w:t>označiti »Prav« ali »Narobe«</w:t>
-            </w:r>
-            <w:r>
-              <w:rPr>
-                <w:bCs/>
-              </w:rPr>
-              <w:t>.</w:t>
-            </w:r>
-          </w:p>
-          <w:p>
-            <w:pPr>
-              <w:spacing w:line="276" w:lineRule="auto"/>
-            </w:pPr>
-            <w:r>
-              <w:t>5</w:t>
-            </w:r>
-            <w:r>
-              <w:t xml:space="preserve">a2. Uporabnik osveži stran in poskusi znova. </w:t>
-            </w:r>
-          </w:p>
-          <w:p>
-            <w:pPr>
-              <w:spacing w:line="276" w:lineRule="auto"/>
-            </w:pPr>
-            <w:r>
-              <w:t>5</w:t>
-            </w:r>
-            <w:r>
-              <w:t>a3. Po osvežitvi poskusi znova.</w:t>
+              <w:t>3a3. Po osvežitvi poskusi znova.</w:t>
+            </w:r>
+          </w:p>
+          <w:p>
+            <w:pPr>
+              <w:spacing w:line="276" w:lineRule="auto"/>
+              <w:rPr>
+                <w:bCs/>
+              </w:rPr>
+            </w:pPr>
+            <w:r>
+              <w:rPr>
+                <w:bCs/>
+              </w:rPr>
+              <w:t>5a1. Uporabnik ne more označiti »Prav« ali »Narobe«.</w:t>
+            </w:r>
+          </w:p>
+          <w:p>
+            <w:pPr>
+              <w:spacing w:line="276" w:lineRule="auto"/>
+            </w:pPr>
+            <w:r>
+              <w:t xml:space="preserve">5a2. Uporabnik osveži stran in poskusi znova. </w:t>
+            </w:r>
+          </w:p>
+          <w:p>
+            <w:pPr>
+              <w:spacing w:line="276" w:lineRule="auto"/>
+            </w:pPr>
+            <w:r>
+              <w:t>5a3. Po osvežitvi poskusi znova.</w:t>
             </w:r>
           </w:p>
           <w:p>
@@ -4593,55 +4074,20 @@
               <w:spacing w:line="276" w:lineRule="auto"/>
             </w:pPr>
             <w:r>
-              <w:t>5</w:t>
-            </w:r>
-            <w:r>
-              <w:t>a1. Zaradi napake uporabnik ne more označiti »</w:t>
-            </w:r>
-            <w:r>
-              <w:t>Prav</w:t>
-            </w:r>
-            <w:r>
-              <w:t>«</w:t>
-            </w:r>
-            <w:r>
-              <w:t xml:space="preserve"> ali »Narobe«</w:t>
-            </w:r>
-            <w:r>
-              <w:t>, ne glede na to kolikokrat poskusi.</w:t>
-            </w:r>
-          </w:p>
-          <w:p>
-            <w:pPr>
-              <w:spacing w:line="276" w:lineRule="auto"/>
-            </w:pPr>
-            <w:r>
-              <w:t>6</w:t>
-            </w:r>
-            <w:r>
-              <w:t xml:space="preserve">a1. Zaradi napake uporabnik ne more potrditi dodanega </w:t>
-            </w:r>
-            <w:r>
-              <w:t>odgovora</w:t>
-            </w:r>
-            <w:r>
-              <w:t>, ne glede na to kolikokrat le-t</w:t>
-            </w:r>
-            <w:r>
-              <w:t>ega</w:t>
-            </w:r>
-            <w:r>
-              <w:t xml:space="preserve"> doda.</w:t>
+              <w:t>5a1. Zaradi napake uporabnik ne more označiti »Prav« ali »Narobe«, ne glede na to kolikokrat poskusi.</w:t>
+            </w:r>
+          </w:p>
+          <w:p>
+            <w:pPr>
+              <w:spacing w:line="276" w:lineRule="auto"/>
+            </w:pPr>
+            <w:r>
+              <w:t>6a1. Zaradi napake uporabnik ne more potrditi dodanega odgovora, ne glede na to kolikokrat le-tega doda.</w:t>
             </w:r>
           </w:p>
         </w:tc>
       </w:tr>
     </w:tbl>
-    <w:p>
-      <w:pPr>
-        <w:spacing w:after="0" w:line="276" w:lineRule="auto"/>
-      </w:pPr>
-    </w:p>
     <w:p>
       <w:pPr>
         <w:pStyle w:val="Naslov1"/>
@@ -4839,13 +4285,7 @@
               <w:spacing w:line="276" w:lineRule="auto"/>
             </w:pPr>
             <w:r>
-              <w:t xml:space="preserve">Uporabnik je že prijavljen v IS ter je že ustvaril domeno </w:t>
-            </w:r>
-            <w:r>
-              <w:t>znanja</w:t>
-            </w:r>
-            <w:r>
-              <w:t>. IS mora delovati.</w:t>
+              <w:t>Uporabnik je že prijavljen v IS ter je že ustvaril domeno znanja. IS mora delovati.</w:t>
             </w:r>
           </w:p>
         </w:tc>
@@ -4912,26 +4352,13 @@
               <w:spacing w:line="276" w:lineRule="auto"/>
             </w:pPr>
             <w:r>
-              <w:lastRenderedPageBreak/>
               <w:t>1. Na profilu</w:t>
             </w:r>
             <w:r>
               <w:t xml:space="preserve"> v delu »Uporabniki«</w:t>
             </w:r>
             <w:r>
-              <w:t xml:space="preserve"> </w:t>
-            </w:r>
-            <w:r>
-              <w:t xml:space="preserve">poleg določenega zaposlenega </w:t>
-            </w:r>
-            <w:r>
-              <w:t xml:space="preserve">stisne gumb »Dodaj </w:t>
-            </w:r>
-            <w:r>
-              <w:t>domeno</w:t>
-            </w:r>
-            <w:r>
-              <w:t>«.</w:t>
+              <w:t xml:space="preserve"> poleg določenega zaposlenega stisne gumb »Dodaj domeno«.</w:t>
             </w:r>
           </w:p>
           <w:p>
@@ -4967,60 +4394,54 @@
                 <w:b/>
                 <w:bCs/>
               </w:rPr>
+              <w:t>Alternativni tokovi:</w:t>
+            </w:r>
+          </w:p>
+          <w:p>
+            <w:pPr>
+              <w:spacing w:line="276" w:lineRule="auto"/>
+            </w:pPr>
+            <w:r>
+              <w:t>1</w:t>
+            </w:r>
+            <w:r>
+              <w:t xml:space="preserve">a1. Uporabnik ne more stisniti na gumb “Dodaj domeno” zaradi napake. </w:t>
+            </w:r>
+          </w:p>
+          <w:p>
+            <w:pPr>
+              <w:spacing w:line="276" w:lineRule="auto"/>
+            </w:pPr>
+            <w:r>
+              <w:t>1</w:t>
+            </w:r>
+            <w:r>
+              <w:t xml:space="preserve">a2. Uporabnik osveži stran in poskusi znova. </w:t>
+            </w:r>
+          </w:p>
+          <w:p>
+            <w:pPr>
+              <w:spacing w:line="276" w:lineRule="auto"/>
+            </w:pPr>
+            <w:r>
+              <w:t>1</w:t>
+            </w:r>
+            <w:r>
+              <w:t>a3. Po osvežitvi poskusi znova.</w:t>
+            </w:r>
+          </w:p>
+          <w:p>
+            <w:pPr>
+              <w:spacing w:line="276" w:lineRule="auto"/>
+              <w:rPr>
+                <w:bCs/>
+              </w:rPr>
+            </w:pPr>
+            <w:r>
+              <w:rPr>
+                <w:bCs/>
+              </w:rPr>
               <w:lastRenderedPageBreak/>
-              <w:t>Alternativni tokovi:</w:t>
-            </w:r>
-          </w:p>
-          <w:p>
-            <w:pPr>
-              <w:spacing w:line="276" w:lineRule="auto"/>
-            </w:pPr>
-            <w:r>
-              <w:t>1</w:t>
-            </w:r>
-            <w:r>
-              <w:t xml:space="preserve">a1. Uporabnik ne more stisniti na gumb “Dodaj </w:t>
-            </w:r>
-            <w:r>
-              <w:t>domeno</w:t>
-            </w:r>
-            <w:r>
-              <w:t xml:space="preserve">” zaradi napake. </w:t>
-            </w:r>
-          </w:p>
-          <w:p>
-            <w:pPr>
-              <w:spacing w:line="276" w:lineRule="auto"/>
-            </w:pPr>
-            <w:r>
-              <w:t>1</w:t>
-            </w:r>
-            <w:r>
-              <w:t xml:space="preserve">a2. Uporabnik osveži stran in poskusi znova. </w:t>
-            </w:r>
-          </w:p>
-          <w:p>
-            <w:pPr>
-              <w:spacing w:line="276" w:lineRule="auto"/>
-            </w:pPr>
-            <w:r>
-              <w:t>1</w:t>
-            </w:r>
-            <w:r>
-              <w:t>a3. Po osvežitvi poskusi znova.</w:t>
-            </w:r>
-          </w:p>
-          <w:p>
-            <w:pPr>
-              <w:spacing w:line="276" w:lineRule="auto"/>
-              <w:rPr>
-                <w:bCs/>
-              </w:rPr>
-            </w:pPr>
-            <w:r>
-              <w:rPr>
-                <w:bCs/>
-              </w:rPr>
               <w:t xml:space="preserve">2a1. Uporabnik ne more izbrati </w:t>
             </w:r>
             <w:r>
@@ -5073,6 +4494,7 @@
                 <w:b/>
                 <w:bCs/>
               </w:rPr>
+              <w:lastRenderedPageBreak/>
               <w:t>Izjeme:</w:t>
             </w:r>
           </w:p>
@@ -5081,48 +4503,15 @@
               <w:spacing w:line="276" w:lineRule="auto"/>
             </w:pPr>
             <w:r>
-              <w:t>1</w:t>
-            </w:r>
-            <w:r>
-              <w:t xml:space="preserve">a1. Zaradi napake uporabnik </w:t>
-            </w:r>
-            <w:r>
-              <w:t xml:space="preserve">zaposlenemu </w:t>
-            </w:r>
-            <w:r>
-              <w:t xml:space="preserve">ne more </w:t>
-            </w:r>
-            <w:r>
-              <w:t>dodati</w:t>
-            </w:r>
-            <w:r>
-              <w:t xml:space="preserve"> </w:t>
-            </w:r>
-            <w:r>
-              <w:t>domene znanja</w:t>
-            </w:r>
-            <w:r>
-              <w:t xml:space="preserve">, ne glede na to kolikokrat </w:t>
-            </w:r>
-            <w:r>
-              <w:t>poskusi</w:t>
-            </w:r>
-            <w:r>
-              <w:t>.</w:t>
-            </w:r>
-          </w:p>
-          <w:p>
-            <w:pPr>
-              <w:spacing w:line="276" w:lineRule="auto"/>
-            </w:pPr>
-            <w:r>
-              <w:t>2a1. Zaradi napake uporabnik ne more označiti</w:t>
-            </w:r>
-            <w:r>
-              <w:t xml:space="preserve"> domene znanja</w:t>
-            </w:r>
-            <w:r>
-              <w:t>, ne glede na to kolikokrat poskusi.</w:t>
+              <w:t>1a1. Zaradi napake uporabnik zaposlenemu ne more dodati domene znanja, ne glede na to kolikokrat poskusi.</w:t>
+            </w:r>
+          </w:p>
+          <w:p>
+            <w:pPr>
+              <w:spacing w:line="276" w:lineRule="auto"/>
+            </w:pPr>
+            <w:r>
+              <w:t>2a1. Zaradi napake uporabnik ne more označiti domene znanja, ne glede na to kolikokrat poskusi.</w:t>
             </w:r>
           </w:p>
         </w:tc>
@@ -5130,15 +4519,377 @@
     </w:tbl>
     <w:p>
       <w:pPr>
-        <w:spacing w:after="0" w:line="276" w:lineRule="auto"/>
-      </w:pPr>
-    </w:p>
-    <w:p>
-      <w:pPr>
         <w:pStyle w:val="Naslov1"/>
         <w:spacing w:line="276" w:lineRule="auto"/>
       </w:pPr>
       <w:r>
+        <w:t>&lt;&lt; Primerjava znanja med zaposlenimi in sledenje napredku &gt;&gt;</w:t>
+      </w:r>
+    </w:p>
+    <w:tbl>
+      <w:tblPr>
+        <w:tblW w:w="5000" w:type="pct"/>
+        <w:tblBorders>
+          <w:top w:val="single" w:sz="4" w:space="0" w:color="000000"/>
+          <w:left w:val="single" w:sz="4" w:space="0" w:color="000000"/>
+          <w:bottom w:val="single" w:sz="4" w:space="0" w:color="000000"/>
+          <w:right w:val="single" w:sz="4" w:space="0" w:color="000000"/>
+          <w:insideH w:val="single" w:sz="4" w:space="0" w:color="000000"/>
+          <w:insideV w:val="single" w:sz="4" w:space="0" w:color="000000"/>
+        </w:tblBorders>
+        <w:tblLook w:val="04A0" w:firstRow="1" w:lastRow="0" w:firstColumn="1" w:lastColumn="0" w:noHBand="0" w:noVBand="1"/>
+      </w:tblPr>
+      <w:tblGrid>
+        <w:gridCol w:w="8075"/>
+        <w:gridCol w:w="987"/>
+      </w:tblGrid>
+      <w:tr>
+        <w:tc>
+          <w:tcPr>
+            <w:tcW w:w="8075" w:type="dxa"/>
+            <w:shd w:val="clear" w:color="auto" w:fill="auto"/>
+          </w:tcPr>
+          <w:p>
+            <w:pPr>
+              <w:spacing w:line="276" w:lineRule="auto"/>
+              <w:jc w:val="center"/>
+              <w:rPr>
+                <w:rFonts w:eastAsia="Calibri" w:cs="Calibri"/>
+              </w:rPr>
+            </w:pPr>
+            <w:r>
+              <w:rPr>
+                <w:b/>
+                <w:bCs/>
+              </w:rPr>
+              <w:t xml:space="preserve">Primer uporabe: </w:t>
+            </w:r>
+            <w:r>
+              <w:rPr>
+                <w:b/>
+                <w:bCs/>
+              </w:rPr>
+              <w:t>Primerjava znanja med zaposlenimi in sledenje napredku</w:t>
+            </w:r>
+          </w:p>
+        </w:tc>
+        <w:tc>
+          <w:tcPr>
+            <w:tcW w:w="987" w:type="dxa"/>
+            <w:shd w:val="clear" w:color="auto" w:fill="auto"/>
+          </w:tcPr>
+          <w:p>
+            <w:pPr>
+              <w:spacing w:line="276" w:lineRule="auto"/>
+              <w:rPr>
+                <w:i/>
+                <w:iCs/>
+                <w:color w:val="FF0000"/>
+              </w:rPr>
+            </w:pPr>
+            <w:r>
+              <w:rPr>
+                <w:b/>
+                <w:bCs/>
+              </w:rPr>
+              <w:t xml:space="preserve">ID: </w:t>
+            </w:r>
+            <w:r>
+              <w:rPr>
+                <w:i/>
+                <w:iCs/>
+              </w:rPr>
+              <w:t>1</w:t>
+            </w:r>
+            <w:r>
+              <w:rPr>
+                <w:i/>
+                <w:iCs/>
+              </w:rPr>
+              <w:t>5</w:t>
+            </w:r>
+          </w:p>
+        </w:tc>
+      </w:tr>
+      <w:tr>
+        <w:tc>
+          <w:tcPr>
+            <w:tcW w:w="9062" w:type="dxa"/>
+            <w:gridSpan w:val="2"/>
+            <w:shd w:val="clear" w:color="auto" w:fill="auto"/>
+          </w:tcPr>
+          <w:p>
+            <w:pPr>
+              <w:spacing w:line="276" w:lineRule="auto"/>
+              <w:rPr>
+                <w:b/>
+              </w:rPr>
+            </w:pPr>
+            <w:r>
+              <w:rPr>
+                <w:b/>
+                <w:bCs/>
+              </w:rPr>
+              <w:t>Kratek opis:</w:t>
+            </w:r>
+          </w:p>
+          <w:p>
+            <w:pPr>
+              <w:spacing w:line="276" w:lineRule="auto"/>
+            </w:pPr>
+            <w:r>
+              <w:t>Vodstvo podjetja lahko ima vpogled v napredek zaposlenih po posameznih domenah znanja.</w:t>
+            </w:r>
+          </w:p>
+        </w:tc>
+      </w:tr>
+      <w:tr>
+        <w:tc>
+          <w:tcPr>
+            <w:tcW w:w="9062" w:type="dxa"/>
+            <w:gridSpan w:val="2"/>
+            <w:shd w:val="clear" w:color="auto" w:fill="auto"/>
+          </w:tcPr>
+          <w:p>
+            <w:pPr>
+              <w:spacing w:line="276" w:lineRule="auto"/>
+              <w:rPr>
+                <w:b/>
+              </w:rPr>
+            </w:pPr>
+            <w:r>
+              <w:rPr>
+                <w:b/>
+                <w:bCs/>
+              </w:rPr>
+              <w:t>Akterji:</w:t>
+            </w:r>
+          </w:p>
+          <w:p>
+            <w:pPr>
+              <w:spacing w:line="276" w:lineRule="auto"/>
+            </w:pPr>
+            <w:r>
+              <w:t>Vodstvo podjetja</w:t>
+            </w:r>
+          </w:p>
+        </w:tc>
+      </w:tr>
+      <w:tr>
+        <w:tc>
+          <w:tcPr>
+            <w:tcW w:w="9062" w:type="dxa"/>
+            <w:gridSpan w:val="2"/>
+            <w:shd w:val="clear" w:color="auto" w:fill="auto"/>
+          </w:tcPr>
+          <w:p>
+            <w:pPr>
+              <w:spacing w:line="276" w:lineRule="auto"/>
+              <w:rPr>
+                <w:b/>
+                <w:bCs/>
+              </w:rPr>
+            </w:pPr>
+            <w:r>
+              <w:rPr>
+                <w:b/>
+                <w:bCs/>
+              </w:rPr>
+              <w:t>Predpogoji:</w:t>
+            </w:r>
+          </w:p>
+          <w:p>
+            <w:pPr>
+              <w:spacing w:line="276" w:lineRule="auto"/>
+            </w:pPr>
+            <w:r>
+              <w:t>Domena znanja mora imeti vsaj enega zaposlenega. IS mora delovati.</w:t>
+            </w:r>
+          </w:p>
+        </w:tc>
+      </w:tr>
+      <w:tr>
+        <w:tc>
+          <w:tcPr>
+            <w:tcW w:w="9062" w:type="dxa"/>
+            <w:gridSpan w:val="2"/>
+            <w:shd w:val="clear" w:color="auto" w:fill="auto"/>
+          </w:tcPr>
+          <w:p>
+            <w:pPr>
+              <w:spacing w:line="276" w:lineRule="auto"/>
+              <w:rPr>
+                <w:b/>
+              </w:rPr>
+            </w:pPr>
+            <w:r>
+              <w:rPr>
+                <w:b/>
+                <w:bCs/>
+              </w:rPr>
+              <w:t>Stanje sistema po PU:</w:t>
+            </w:r>
+          </w:p>
+          <w:p>
+            <w:pPr>
+              <w:spacing w:line="276" w:lineRule="auto"/>
+            </w:pPr>
+            <w:r>
+              <w:t>Na profilu vodstva podjetja je prikazana tabela uporabnikov in napredka le-teh po posameznih domenah znanja.</w:t>
+            </w:r>
+          </w:p>
+        </w:tc>
+      </w:tr>
+      <w:tr>
+        <w:tc>
+          <w:tcPr>
+            <w:tcW w:w="9062" w:type="dxa"/>
+            <w:gridSpan w:val="2"/>
+            <w:shd w:val="clear" w:color="auto" w:fill="auto"/>
+          </w:tcPr>
+          <w:p>
+            <w:pPr>
+              <w:spacing w:line="276" w:lineRule="auto"/>
+              <w:rPr>
+                <w:b/>
+              </w:rPr>
+            </w:pPr>
+            <w:r>
+              <w:rPr>
+                <w:b/>
+                <w:bCs/>
+              </w:rPr>
+              <w:t>Scenarij:</w:t>
+            </w:r>
+          </w:p>
+          <w:p>
+            <w:pPr>
+              <w:spacing w:line="276" w:lineRule="auto"/>
+            </w:pPr>
+            <w:r>
+              <w:t>1. Na profilu v delu »</w:t>
+            </w:r>
+            <w:r>
+              <w:t>Sledenje napredku</w:t>
+            </w:r>
+            <w:r>
+              <w:t xml:space="preserve">« </w:t>
+            </w:r>
+            <w:r>
+              <w:t>označi določeno domeno znanja.</w:t>
+            </w:r>
+            <w:r>
+              <w:t xml:space="preserve"> </w:t>
+            </w:r>
+          </w:p>
+        </w:tc>
+      </w:tr>
+      <w:tr>
+        <w:tc>
+          <w:tcPr>
+            <w:tcW w:w="9062" w:type="dxa"/>
+            <w:gridSpan w:val="2"/>
+            <w:shd w:val="clear" w:color="auto" w:fill="auto"/>
+          </w:tcPr>
+          <w:p>
+            <w:pPr>
+              <w:spacing w:line="276" w:lineRule="auto"/>
+            </w:pPr>
+            <w:r>
+              <w:rPr>
+                <w:b/>
+                <w:bCs/>
+              </w:rPr>
+              <w:t>Alternativni tokovi:</w:t>
+            </w:r>
+          </w:p>
+          <w:p>
+            <w:pPr>
+              <w:spacing w:line="276" w:lineRule="auto"/>
+              <w:rPr>
+                <w:bCs/>
+              </w:rPr>
+            </w:pPr>
+            <w:r>
+              <w:rPr>
+                <w:bCs/>
+              </w:rPr>
+              <w:t>1</w:t>
+            </w:r>
+            <w:r>
+              <w:rPr>
+                <w:bCs/>
+              </w:rPr>
+              <w:t>a1. Uporabnik ne more izbrati domene.</w:t>
+            </w:r>
+          </w:p>
+          <w:p>
+            <w:pPr>
+              <w:spacing w:line="276" w:lineRule="auto"/>
+            </w:pPr>
+            <w:r>
+              <w:t>1</w:t>
+            </w:r>
+            <w:r>
+              <w:t xml:space="preserve">a2. Uporabnik osveži stran in poskusi znova. </w:t>
+            </w:r>
+          </w:p>
+          <w:p>
+            <w:pPr>
+              <w:spacing w:line="276" w:lineRule="auto"/>
+            </w:pPr>
+            <w:r>
+              <w:t>1</w:t>
+            </w:r>
+            <w:r>
+              <w:t>a3. Po osvežitvi poskusi znova.</w:t>
+            </w:r>
+          </w:p>
+        </w:tc>
+      </w:tr>
+      <w:tr>
+        <w:tc>
+          <w:tcPr>
+            <w:tcW w:w="9062" w:type="dxa"/>
+            <w:gridSpan w:val="2"/>
+            <w:shd w:val="clear" w:color="auto" w:fill="auto"/>
+          </w:tcPr>
+          <w:p>
+            <w:pPr>
+              <w:spacing w:line="276" w:lineRule="auto"/>
+              <w:rPr>
+                <w:b/>
+              </w:rPr>
+            </w:pPr>
+            <w:r>
+              <w:rPr>
+                <w:b/>
+                <w:bCs/>
+              </w:rPr>
+              <w:t>Izjeme:</w:t>
+            </w:r>
+          </w:p>
+          <w:p>
+            <w:pPr>
+              <w:spacing w:line="276" w:lineRule="auto"/>
+            </w:pPr>
+            <w:r>
+              <w:t xml:space="preserve">1a1. Zaradi napake sistem ne izriše tabele, ne glede na to </w:t>
+            </w:r>
+            <w:r>
+              <w:t>kolikokrat uporabnik izbere domeno znanja.</w:t>
+            </w:r>
+          </w:p>
+        </w:tc>
+      </w:tr>
+    </w:tbl>
+    <w:p>
+      <w:pPr>
+        <w:pStyle w:val="Naslov1"/>
+        <w:spacing w:line="276" w:lineRule="auto"/>
+      </w:pPr>
+      <w:r>
+        <w:lastRenderedPageBreak/>
         <w:t xml:space="preserve">&lt;&lt; </w:t>
       </w:r>
       <w:r>
@@ -5317,13 +5068,7 @@
               <w:spacing w:line="276" w:lineRule="auto"/>
             </w:pPr>
             <w:r>
-              <w:t xml:space="preserve">Uporabnik je že prijavljen v IS ter je </w:t>
-            </w:r>
-            <w:r>
-              <w:t xml:space="preserve">dodan v </w:t>
-            </w:r>
-            <w:r>
-              <w:t>domeno znanja. IS mora delovati.</w:t>
+              <w:t>Uporabnik je že prijavljen v IS ter je dodan v domeno znanja. IS mora delovati.</w:t>
             </w:r>
           </w:p>
         </w:tc>
@@ -5355,16 +5100,7 @@
               <w:spacing w:line="276" w:lineRule="auto"/>
             </w:pPr>
             <w:r>
-              <w:t>N</w:t>
-            </w:r>
-            <w:r>
-              <w:t>a strani domene znanja</w:t>
-            </w:r>
-            <w:r>
-              <w:t xml:space="preserve"> se</w:t>
-            </w:r>
-            <w:r>
-              <w:t xml:space="preserve"> v delu »Gradivo« prikažejo datoteke/povezave do gradiv.</w:t>
+              <w:t>Na strani domene znanja se v delu »Gradivo« prikažejo datoteke/povezave do gradiv.</w:t>
             </w:r>
           </w:p>
         </w:tc>
@@ -5404,19 +5140,7 @@
               <w:spacing w:line="276" w:lineRule="auto"/>
             </w:pPr>
             <w:r>
-              <w:t>2. V delu »</w:t>
-            </w:r>
-            <w:r>
-              <w:t>Gradiva</w:t>
-            </w:r>
-            <w:r>
-              <w:t xml:space="preserve">« izbere </w:t>
-            </w:r>
-            <w:r>
-              <w:t>gradivo in le-to odpre</w:t>
-            </w:r>
-            <w:r>
-              <w:t>.</w:t>
+              <w:t>2. V delu »Gradiva« izbere gradivo in le-to odpre.</w:t>
             </w:r>
           </w:p>
         </w:tc>
@@ -5454,27 +5178,14 @@
               <w:rPr>
                 <w:bCs/>
               </w:rPr>
-              <w:t xml:space="preserve">2a1. Uporabnik ne more izbrati </w:t>
-            </w:r>
-            <w:r>
-              <w:rPr>
-                <w:bCs/>
-              </w:rPr>
-              <w:t>gradiva</w:t>
-            </w:r>
-            <w:r>
-              <w:rPr>
-                <w:bCs/>
-              </w:rPr>
-              <w:t>.</w:t>
-            </w:r>
-          </w:p>
-          <w:p>
-            <w:pPr>
-              <w:spacing w:line="276" w:lineRule="auto"/>
-            </w:pPr>
-            <w:r>
-              <w:lastRenderedPageBreak/>
+              <w:t>2a1. Uporabnik ne more izbrati gradiva.</w:t>
+            </w:r>
+          </w:p>
+          <w:p>
+            <w:pPr>
+              <w:spacing w:line="276" w:lineRule="auto"/>
+            </w:pPr>
+            <w:r>
               <w:t xml:space="preserve">2a2. Uporabnik osveži stran in poskusi znova. </w:t>
             </w:r>
           </w:p>
@@ -5507,7 +5218,6 @@
                 <w:b/>
                 <w:bCs/>
               </w:rPr>
-              <w:lastRenderedPageBreak/>
               <w:t>Izjeme:</w:t>
             </w:r>
           </w:p>
@@ -5524,26 +5234,12 @@
               <w:spacing w:line="276" w:lineRule="auto"/>
             </w:pPr>
             <w:r>
-              <w:t>2</w:t>
-            </w:r>
-            <w:r>
-              <w:t xml:space="preserve">a1. Zaradi napake uporabnik ne more </w:t>
-            </w:r>
-            <w:r>
-              <w:t>izbrati gradiva oziroma se izbrano gradivo ne odpre</w:t>
-            </w:r>
-            <w:r>
-              <w:t>.</w:t>
+              <w:t>2a1. Zaradi napake uporabnik ne more izbrati gradiva oziroma se izbrano gradivo ne odpre.</w:t>
             </w:r>
           </w:p>
         </w:tc>
       </w:tr>
     </w:tbl>
-    <w:p>
-      <w:pPr>
-        <w:spacing w:after="0" w:line="276" w:lineRule="auto"/>
-      </w:pPr>
-    </w:p>
     <w:p>
       <w:pPr>
         <w:pStyle w:val="Naslov1"/>
@@ -5780,6 +5476,7 @@
               <w:spacing w:line="276" w:lineRule="auto"/>
             </w:pPr>
             <w:r>
+              <w:lastRenderedPageBreak/>
               <w:t>Izpiše se sporočilo ali je odgovor pravilen, na profilu uporabnika pa se doda napredek le-tega.</w:t>
             </w:r>
           </w:p>
@@ -5804,6 +5501,7 @@
                 <w:b/>
                 <w:bCs/>
               </w:rPr>
+              <w:lastRenderedPageBreak/>
               <w:t>Scenarij:</w:t>
             </w:r>
           </w:p>
@@ -5820,30 +5518,15 @@
               <w:spacing w:line="276" w:lineRule="auto"/>
             </w:pPr>
             <w:r>
-              <w:t>2. V delu »</w:t>
-            </w:r>
-            <w:r>
-              <w:t>Vprašanja</w:t>
-            </w:r>
-            <w:r>
-              <w:t xml:space="preserve">« izbere </w:t>
-            </w:r>
-            <w:r>
-              <w:t>vprašanje</w:t>
-            </w:r>
-            <w:r>
-              <w:t>.</w:t>
-            </w:r>
-          </w:p>
-          <w:p>
-            <w:pPr>
-              <w:spacing w:line="276" w:lineRule="auto"/>
-            </w:pPr>
-            <w:r>
-              <w:t xml:space="preserve">3. </w:t>
-            </w:r>
-            <w:r>
-              <w:t>Izpolni vnosno polje »Odgovor«.</w:t>
+              <w:t>2. V delu »Vprašanja« izbere vprašanje.</w:t>
+            </w:r>
+          </w:p>
+          <w:p>
+            <w:pPr>
+              <w:spacing w:line="276" w:lineRule="auto"/>
+            </w:pPr>
+            <w:r>
+              <w:t>3. Izpolni vnosno polje »Odgovor«.</w:t>
             </w:r>
           </w:p>
           <w:p>
@@ -5913,38 +5596,23 @@
               <w:spacing w:line="276" w:lineRule="auto"/>
             </w:pPr>
             <w:r>
-              <w:t>4</w:t>
-            </w:r>
-            <w:r>
-              <w:t>a1. Uporabnik ne more stisniti na gumb “</w:t>
-            </w:r>
-            <w:r>
-              <w:t>Potrdi</w:t>
-            </w:r>
-            <w:r>
-              <w:t xml:space="preserve">” zaradi napake. </w:t>
-            </w:r>
-          </w:p>
-          <w:p>
-            <w:pPr>
-              <w:spacing w:line="276" w:lineRule="auto"/>
-            </w:pPr>
-            <w:r>
-              <w:t>4</w:t>
-            </w:r>
-            <w:r>
-              <w:t xml:space="preserve">a2. Uporabnik osveži stran in poskusi znova. </w:t>
-            </w:r>
-          </w:p>
-          <w:p>
-            <w:pPr>
-              <w:spacing w:line="276" w:lineRule="auto"/>
-            </w:pPr>
-            <w:r>
-              <w:t>4</w:t>
-            </w:r>
-            <w:r>
-              <w:t>a3. Po osvežitvi poskusi znova.</w:t>
+              <w:t xml:space="preserve">4a1. Uporabnik ne more stisniti na gumb “Potrdi” zaradi napake. </w:t>
+            </w:r>
+          </w:p>
+          <w:p>
+            <w:pPr>
+              <w:spacing w:line="276" w:lineRule="auto"/>
+            </w:pPr>
+            <w:r>
+              <w:t xml:space="preserve">4a2. Uporabnik osveži stran in poskusi znova. </w:t>
+            </w:r>
+          </w:p>
+          <w:p>
+            <w:pPr>
+              <w:spacing w:line="276" w:lineRule="auto"/>
+            </w:pPr>
+            <w:r>
+              <w:t>4a3. Po osvežitvi poskusi znova.</w:t>
             </w:r>
           </w:p>
         </w:tc>
@@ -5984,22 +5652,15 @@
               <w:spacing w:line="276" w:lineRule="auto"/>
             </w:pPr>
             <w:r>
-              <w:lastRenderedPageBreak/>
-              <w:t>2</w:t>
-            </w:r>
-            <w:r>
-              <w:t xml:space="preserve">a1. Zaradi napake </w:t>
-            </w:r>
-            <w:r>
-              <w:t>se ne prikaže možnost za dodajanje odgovora, ko uporabnik izbere vprašanje.</w:t>
-            </w:r>
-          </w:p>
-          <w:p>
-            <w:pPr>
-              <w:spacing w:line="276" w:lineRule="auto"/>
-            </w:pPr>
-            <w:r>
-              <w:t>3</w:t>
+              <w:t>2a1. Zaradi napake se ne prikaže možnost za dodajanje odgovora, ko uporabnik izbere vprašanje.</w:t>
+            </w:r>
+          </w:p>
+          <w:p>
+            <w:pPr>
+              <w:spacing w:line="276" w:lineRule="auto"/>
+            </w:pPr>
+            <w:r>
+              <w:t>4</w:t>
             </w:r>
             <w:r>
               <w:t>a1. Zaradi napake uporabnik ne more potrditi dodanega odgovora, ne glede na to kolikokrat le-tega doda.</w:t>
@@ -6010,424 +5671,10 @@
     </w:tbl>
     <w:p>
       <w:pPr>
-        <w:spacing w:after="0" w:line="276" w:lineRule="auto"/>
-      </w:pPr>
-    </w:p>
-    <w:p>
-      <w:pPr>
         <w:pStyle w:val="Naslov1"/>
         <w:spacing w:line="276" w:lineRule="auto"/>
       </w:pPr>
       <w:r>
-        <w:t xml:space="preserve">&lt;&lt; </w:t>
-      </w:r>
-      <w:r>
-        <w:t>Shranjevanje učnih materialov</w:t>
-      </w:r>
-      <w:r>
-        <w:t xml:space="preserve"> &gt;&gt;</w:t>
-      </w:r>
-    </w:p>
-    <w:tbl>
-      <w:tblPr>
-        <w:tblW w:w="5000" w:type="pct"/>
-        <w:tblBorders>
-          <w:top w:val="single" w:sz="4" w:space="0" w:color="000000"/>
-          <w:left w:val="single" w:sz="4" w:space="0" w:color="000000"/>
-          <w:bottom w:val="single" w:sz="4" w:space="0" w:color="000000"/>
-          <w:right w:val="single" w:sz="4" w:space="0" w:color="000000"/>
-          <w:insideH w:val="single" w:sz="4" w:space="0" w:color="000000"/>
-          <w:insideV w:val="single" w:sz="4" w:space="0" w:color="000000"/>
-        </w:tblBorders>
-        <w:tblLook w:val="04A0" w:firstRow="1" w:lastRow="0" w:firstColumn="1" w:lastColumn="0" w:noHBand="0" w:noVBand="1"/>
-      </w:tblPr>
-      <w:tblGrid>
-        <w:gridCol w:w="6799"/>
-        <w:gridCol w:w="2263"/>
-      </w:tblGrid>
-      <w:tr>
-        <w:tc>
-          <w:tcPr>
-            <w:tcW w:w="6799" w:type="dxa"/>
-            <w:shd w:val="clear" w:color="auto" w:fill="auto"/>
-          </w:tcPr>
-          <w:p>
-            <w:pPr>
-              <w:spacing w:line="276" w:lineRule="auto"/>
-              <w:jc w:val="center"/>
-              <w:rPr>
-                <w:rFonts w:eastAsia="Calibri" w:cs="Calibri"/>
-              </w:rPr>
-            </w:pPr>
-            <w:r>
-              <w:rPr>
-                <w:b/>
-                <w:bCs/>
-              </w:rPr>
-              <w:t xml:space="preserve">Primer uporabe: </w:t>
-            </w:r>
-            <w:r>
-              <w:rPr>
-                <w:b/>
-                <w:bCs/>
-              </w:rPr>
-              <w:t>Shranjevanje učnih materialov</w:t>
-            </w:r>
-          </w:p>
-        </w:tc>
-        <w:tc>
-          <w:tcPr>
-            <w:tcW w:w="2263" w:type="dxa"/>
-            <w:shd w:val="clear" w:color="auto" w:fill="auto"/>
-          </w:tcPr>
-          <w:p>
-            <w:pPr>
-              <w:spacing w:line="276" w:lineRule="auto"/>
-              <w:rPr>
-                <w:i/>
-                <w:iCs/>
-                <w:color w:val="FF0000"/>
-              </w:rPr>
-            </w:pPr>
-            <w:r>
-              <w:rPr>
-                <w:b/>
-                <w:bCs/>
-              </w:rPr>
-              <w:t xml:space="preserve">ID: </w:t>
-            </w:r>
-            <w:r>
-              <w:rPr>
-                <w:i/>
-                <w:iCs/>
-              </w:rPr>
-              <w:t>1</w:t>
-            </w:r>
-            <w:r>
-              <w:rPr>
-                <w:i/>
-                <w:iCs/>
-              </w:rPr>
-              <w:t>2</w:t>
-            </w:r>
-          </w:p>
-        </w:tc>
-      </w:tr>
-      <w:tr>
-        <w:tc>
-          <w:tcPr>
-            <w:tcW w:w="9062" w:type="dxa"/>
-            <w:gridSpan w:val="2"/>
-            <w:shd w:val="clear" w:color="auto" w:fill="auto"/>
-          </w:tcPr>
-          <w:p>
-            <w:pPr>
-              <w:spacing w:line="276" w:lineRule="auto"/>
-              <w:rPr>
-                <w:b/>
-              </w:rPr>
-            </w:pPr>
-            <w:r>
-              <w:rPr>
-                <w:b/>
-                <w:bCs/>
-              </w:rPr>
-              <w:t>Kratek opis:</w:t>
-            </w:r>
-          </w:p>
-          <w:p>
-            <w:pPr>
-              <w:spacing w:line="276" w:lineRule="auto"/>
-            </w:pPr>
-            <w:r>
-              <w:t xml:space="preserve">Sistem </w:t>
-            </w:r>
-            <w:r>
-              <w:t>shrani naložene učne materiale (gradivo, vprašanja/odgovore) v bazo podatkov.</w:t>
-            </w:r>
-          </w:p>
-        </w:tc>
-      </w:tr>
-      <w:tr>
-        <w:tc>
-          <w:tcPr>
-            <w:tcW w:w="9062" w:type="dxa"/>
-            <w:gridSpan w:val="2"/>
-            <w:shd w:val="clear" w:color="auto" w:fill="auto"/>
-          </w:tcPr>
-          <w:p>
-            <w:pPr>
-              <w:spacing w:line="276" w:lineRule="auto"/>
-              <w:rPr>
-                <w:b/>
-              </w:rPr>
-            </w:pPr>
-            <w:r>
-              <w:rPr>
-                <w:b/>
-                <w:bCs/>
-              </w:rPr>
-              <w:t>Akterji:</w:t>
-            </w:r>
-          </w:p>
-          <w:p>
-            <w:pPr>
-              <w:spacing w:line="276" w:lineRule="auto"/>
-            </w:pPr>
-            <w:r>
-              <w:t>Sistem</w:t>
-            </w:r>
-          </w:p>
-        </w:tc>
-      </w:tr>
-      <w:tr>
-        <w:tc>
-          <w:tcPr>
-            <w:tcW w:w="9062" w:type="dxa"/>
-            <w:gridSpan w:val="2"/>
-            <w:shd w:val="clear" w:color="auto" w:fill="auto"/>
-          </w:tcPr>
-          <w:p>
-            <w:pPr>
-              <w:spacing w:line="276" w:lineRule="auto"/>
-              <w:rPr>
-                <w:b/>
-                <w:bCs/>
-              </w:rPr>
-            </w:pPr>
-            <w:r>
-              <w:rPr>
-                <w:b/>
-                <w:bCs/>
-              </w:rPr>
-              <w:t>Predpogoji:</w:t>
-            </w:r>
-          </w:p>
-          <w:p>
-            <w:pPr>
-              <w:spacing w:line="276" w:lineRule="auto"/>
-            </w:pPr>
-            <w:r>
-              <w:t xml:space="preserve">Ustvarjena je baza podatkov. </w:t>
-            </w:r>
-            <w:r>
-              <w:t>IS mora delovati.</w:t>
-            </w:r>
-          </w:p>
-        </w:tc>
-      </w:tr>
-      <w:tr>
-        <w:tc>
-          <w:tcPr>
-            <w:tcW w:w="9062" w:type="dxa"/>
-            <w:gridSpan w:val="2"/>
-            <w:shd w:val="clear" w:color="auto" w:fill="auto"/>
-          </w:tcPr>
-          <w:p>
-            <w:pPr>
-              <w:spacing w:line="276" w:lineRule="auto"/>
-              <w:rPr>
-                <w:b/>
-              </w:rPr>
-            </w:pPr>
-            <w:r>
-              <w:rPr>
-                <w:b/>
-                <w:bCs/>
-              </w:rPr>
-              <w:t>Stanje sistema po PU:</w:t>
-            </w:r>
-          </w:p>
-          <w:p>
-            <w:pPr>
-              <w:spacing w:line="276" w:lineRule="auto"/>
-            </w:pPr>
-            <w:r>
-              <w:t>Učni material je shranjen v bazo podatkov.</w:t>
-            </w:r>
-          </w:p>
-        </w:tc>
-      </w:tr>
-      <w:tr>
-        <w:tc>
-          <w:tcPr>
-            <w:tcW w:w="9062" w:type="dxa"/>
-            <w:gridSpan w:val="2"/>
-            <w:shd w:val="clear" w:color="auto" w:fill="auto"/>
-          </w:tcPr>
-          <w:p>
-            <w:pPr>
-              <w:spacing w:line="276" w:lineRule="auto"/>
-              <w:rPr>
-                <w:b/>
-              </w:rPr>
-            </w:pPr>
-            <w:r>
-              <w:rPr>
-                <w:b/>
-                <w:bCs/>
-              </w:rPr>
-              <w:t>Scenarij:</w:t>
-            </w:r>
-          </w:p>
-          <w:p>
-            <w:pPr>
-              <w:spacing w:line="276" w:lineRule="auto"/>
-            </w:pPr>
-            <w:r>
-              <w:t>1. Vzpostavi povezavo do podatkovne baze.</w:t>
-            </w:r>
-          </w:p>
-          <w:p>
-            <w:pPr>
-              <w:spacing w:line="276" w:lineRule="auto"/>
-            </w:pPr>
-            <w:r>
-              <w:t>2. Učni material shrani v podatkovno bazo.</w:t>
-            </w:r>
-          </w:p>
-          <w:p>
-            <w:pPr>
-              <w:spacing w:line="276" w:lineRule="auto"/>
-            </w:pPr>
-            <w:r>
-              <w:t>3. Vrne odgovor.</w:t>
-            </w:r>
-          </w:p>
-        </w:tc>
-      </w:tr>
-      <w:tr>
-        <w:tc>
-          <w:tcPr>
-            <w:tcW w:w="9062" w:type="dxa"/>
-            <w:gridSpan w:val="2"/>
-            <w:shd w:val="clear" w:color="auto" w:fill="auto"/>
-          </w:tcPr>
-          <w:p>
-            <w:pPr>
-              <w:spacing w:line="276" w:lineRule="auto"/>
-              <w:rPr>
-                <w:b/>
-              </w:rPr>
-            </w:pPr>
-            <w:r>
-              <w:rPr>
-                <w:b/>
-                <w:bCs/>
-              </w:rPr>
-              <w:t>Alternativni tokovi:</w:t>
-            </w:r>
-          </w:p>
-          <w:p>
-            <w:pPr>
-              <w:spacing w:line="276" w:lineRule="auto"/>
-            </w:pPr>
-            <w:r>
-              <w:t>1a1. Sistem ne more vzpostaviti povezave do podatkovne baze.</w:t>
-            </w:r>
-          </w:p>
-          <w:p>
-            <w:pPr>
-              <w:spacing w:line="276" w:lineRule="auto"/>
-            </w:pPr>
-            <w:r>
-              <w:t>1a2. Čez nekaj časa poskusi še enkrat.</w:t>
-            </w:r>
-          </w:p>
-          <w:p>
-            <w:pPr>
-              <w:spacing w:line="276" w:lineRule="auto"/>
-            </w:pPr>
-            <w:r>
-              <w:t>3a1. Sistem vrne napako kot odgovor.</w:t>
-            </w:r>
-          </w:p>
-          <w:p>
-            <w:pPr>
-              <w:spacing w:line="276" w:lineRule="auto"/>
-            </w:pPr>
-            <w:r>
-              <w:t>3a2. Poskusi shraniti učni material še enkrat.</w:t>
-            </w:r>
-          </w:p>
-          <w:p>
-            <w:pPr>
-              <w:spacing w:line="276" w:lineRule="auto"/>
-            </w:pPr>
-            <w:r>
-              <w:t>3a3. Ponovno vrne odgovor.</w:t>
-            </w:r>
-          </w:p>
-        </w:tc>
-      </w:tr>
-      <w:tr>
-        <w:tc>
-          <w:tcPr>
-            <w:tcW w:w="9062" w:type="dxa"/>
-            <w:gridSpan w:val="2"/>
-            <w:shd w:val="clear" w:color="auto" w:fill="auto"/>
-          </w:tcPr>
-          <w:p>
-            <w:pPr>
-              <w:spacing w:line="276" w:lineRule="auto"/>
-              <w:rPr>
-                <w:b/>
-                <w:bCs/>
-              </w:rPr>
-            </w:pPr>
-            <w:r>
-              <w:rPr>
-                <w:b/>
-                <w:bCs/>
-              </w:rPr>
-              <w:t>Izjeme:</w:t>
-            </w:r>
-          </w:p>
-          <w:p>
-            <w:pPr>
-              <w:spacing w:line="276" w:lineRule="auto"/>
-            </w:pPr>
-            <w:r>
-              <w:t>1a1. Zaradi napake sistem ne more vzpostaviti povezave do podatkovne baze.</w:t>
-            </w:r>
-          </w:p>
-          <w:p>
-            <w:pPr>
-              <w:spacing w:line="276" w:lineRule="auto"/>
-            </w:pPr>
-            <w:r>
-              <w:t>2a1. Zaradi napake se učni material ne shrani v podatkovno bazo.</w:t>
-            </w:r>
-          </w:p>
-          <w:p>
-            <w:pPr>
-              <w:spacing w:line="276" w:lineRule="auto"/>
-            </w:pPr>
-            <w:r>
-              <w:t>3a1. Zaradi napake sistem ne vrne odgovor</w:t>
-            </w:r>
-            <w:r>
-              <w:t>a</w:t>
-            </w:r>
-            <w:r>
-              <w:t xml:space="preserve"> na klicano funkcijo, ne glede na to ali je bil učni material shranjen ali ne.</w:t>
-            </w:r>
-          </w:p>
-        </w:tc>
-      </w:tr>
-    </w:tbl>
-    <w:p>
-      <w:pPr>
-        <w:spacing w:after="0" w:line="276" w:lineRule="auto"/>
-      </w:pPr>
-    </w:p>
-    <w:p>
-      <w:pPr>
-        <w:pStyle w:val="Naslov1"/>
-        <w:spacing w:line="276" w:lineRule="auto"/>
-      </w:pPr>
-      <w:r>
-        <w:lastRenderedPageBreak/>
         <w:t xml:space="preserve">&lt;&lt; </w:t>
       </w:r>
       <w:r>
@@ -6587,7 +5834,7 @@
               <w:spacing w:line="276" w:lineRule="auto"/>
             </w:pPr>
             <w:r>
-              <w:t>Sistem</w:t>
+              <w:t>Zaposleni v podjetju</w:t>
             </w:r>
           </w:p>
         </w:tc>
@@ -6620,15 +5867,7 @@
               <w:spacing w:line="276" w:lineRule="auto"/>
             </w:pPr>
             <w:r>
-              <w:t xml:space="preserve">V učno množico AI je dodan učni material določene domene znanja. </w:t>
-            </w:r>
-            <w:proofErr w:type="spellStart"/>
-            <w:r>
-              <w:t>IS</w:t>
-            </w:r>
-            <w:proofErr w:type="spellEnd"/>
-            <w:r>
-              <w:t xml:space="preserve"> mora delovati.</w:t>
+              <w:t>V učno množico AI je dodan učni material določene domene znanja. IS mora delovati.</w:t>
             </w:r>
           </w:p>
         </w:tc>
@@ -6684,6 +5923,7 @@
                 <w:b/>
                 <w:bCs/>
               </w:rPr>
+              <w:lastRenderedPageBreak/>
               <w:t>Scenarij:</w:t>
             </w:r>
           </w:p>
@@ -6692,10 +5932,7 @@
               <w:spacing w:line="276" w:lineRule="auto"/>
             </w:pPr>
             <w:r>
-              <w:t xml:space="preserve">1. </w:t>
-            </w:r>
-            <w:r>
-              <w:t>Prebere postavljeno vprašanje.</w:t>
+              <w:t>1. Izbere domeno znanja.</w:t>
             </w:r>
           </w:p>
           <w:p>
@@ -6706,15 +5943,38 @@
               <w:t xml:space="preserve">2. </w:t>
             </w:r>
             <w:r>
-              <w:t>Z algoritmom AI se uči iz učnih materialov domene znanja.</w:t>
-            </w:r>
-          </w:p>
-          <w:p>
-            <w:pPr>
-              <w:spacing w:line="276" w:lineRule="auto"/>
-            </w:pPr>
-            <w:r>
-              <w:t>3. Izpiše odgovor na vprašanje.</w:t>
+              <w:t>Stisne gumb »Več«</w:t>
+            </w:r>
+            <w:r>
+              <w:t>.</w:t>
+            </w:r>
+          </w:p>
+          <w:p>
+            <w:pPr>
+              <w:spacing w:line="276" w:lineRule="auto"/>
+            </w:pPr>
+            <w:r>
+              <w:t>3. Izpolni vnosno polje »</w:t>
+            </w:r>
+            <w:r>
+              <w:t>Vprašanje</w:t>
+            </w:r>
+            <w:r>
+              <w:t>«.</w:t>
+            </w:r>
+          </w:p>
+          <w:p>
+            <w:pPr>
+              <w:spacing w:line="276" w:lineRule="auto"/>
+            </w:pPr>
+            <w:r>
+              <w:t>4. Stisne gumb »</w:t>
+            </w:r>
+            <w:r>
+              <w:t>Potrdi</w:t>
+            </w:r>
+            <w:r>
+              <w:t>«.</w:t>
             </w:r>
           </w:p>
         </w:tc>
@@ -6746,62 +6006,68 @@
               <w:spacing w:line="276" w:lineRule="auto"/>
             </w:pPr>
             <w:r>
-              <w:t>1a1. Prebrano vprašanje je prazno.</w:t>
-            </w:r>
-          </w:p>
-          <w:p>
-            <w:pPr>
-              <w:spacing w:line="276" w:lineRule="auto"/>
-            </w:pPr>
-            <w:r>
-              <w:t xml:space="preserve">1a2. </w:t>
-            </w:r>
-            <w:r>
-              <w:t>Preneha s postopkom.</w:t>
-            </w:r>
-          </w:p>
-          <w:p>
-            <w:pPr>
-              <w:spacing w:line="276" w:lineRule="auto"/>
-            </w:pPr>
-            <w:r>
-              <w:t>3a1. Sistem vrne napako kot odgovor.</w:t>
-            </w:r>
-          </w:p>
-          <w:p>
-            <w:pPr>
-              <w:spacing w:line="276" w:lineRule="auto"/>
-            </w:pPr>
-            <w:r>
-              <w:t xml:space="preserve">3a2. Poskusi </w:t>
-            </w:r>
-            <w:r>
-              <w:t>prebrati vprašanje še enkrat</w:t>
-            </w:r>
-            <w:r>
-              <w:t>.</w:t>
-            </w:r>
-          </w:p>
-          <w:p>
-            <w:pPr>
-              <w:spacing w:line="276" w:lineRule="auto"/>
-            </w:pPr>
-            <w:r>
-              <w:t xml:space="preserve">3a3. </w:t>
-            </w:r>
-            <w:r>
-              <w:t xml:space="preserve">Še enkrat </w:t>
-            </w:r>
-            <w:r>
-              <w:t>se uči iz učnih materialov domene znanja.</w:t>
-            </w:r>
-          </w:p>
-          <w:p>
-            <w:pPr>
-              <w:spacing w:line="276" w:lineRule="auto"/>
-            </w:pPr>
-            <w:r>
-              <w:t>3a4. Ponovno izpiše odgovor na vprašanje.</w:t>
+              <w:t>2</w:t>
+            </w:r>
+            <w:r>
+              <w:t>a1. Uporabnik ne more stisniti na gumb “</w:t>
+            </w:r>
+            <w:r>
+              <w:t>Več</w:t>
+            </w:r>
+            <w:r>
+              <w:t xml:space="preserve">” zaradi napake. </w:t>
+            </w:r>
+          </w:p>
+          <w:p>
+            <w:pPr>
+              <w:spacing w:line="276" w:lineRule="auto"/>
+            </w:pPr>
+            <w:r>
+              <w:t>2</w:t>
+            </w:r>
+            <w:r>
+              <w:t xml:space="preserve">a2. Uporabnik osveži stran in poskusi znova. </w:t>
+            </w:r>
+          </w:p>
+          <w:p>
+            <w:pPr>
+              <w:spacing w:line="276" w:lineRule="auto"/>
+            </w:pPr>
+            <w:r>
+              <w:t>2</w:t>
+            </w:r>
+            <w:r>
+              <w:t>a3. Po osvežitvi poskusi znova.</w:t>
+            </w:r>
+          </w:p>
+          <w:p>
+            <w:pPr>
+              <w:spacing w:line="276" w:lineRule="auto"/>
+            </w:pPr>
+            <w:r>
+              <w:t xml:space="preserve">4a1. Uporabnik ne more stisniti na gumb “Potrdi” zaradi napake. </w:t>
+            </w:r>
+          </w:p>
+          <w:p>
+            <w:pPr>
+              <w:spacing w:line="276" w:lineRule="auto"/>
+            </w:pPr>
+            <w:r>
+              <w:t xml:space="preserve">4a2. Uporabnik osveži </w:t>
+            </w:r>
+            <w:r>
+              <w:t>stran</w:t>
+            </w:r>
+            <w:r>
+              <w:t xml:space="preserve">. </w:t>
+            </w:r>
+          </w:p>
+          <w:p>
+            <w:pPr>
+              <w:spacing w:line="276" w:lineRule="auto"/>
+            </w:pPr>
+            <w:r>
+              <w:t>4a3. Po osvežitvi poskusi znova.</w:t>
             </w:r>
           </w:p>
         </w:tc>
@@ -6833,13 +6099,24 @@
               <w:spacing w:line="276" w:lineRule="auto"/>
             </w:pPr>
             <w:r>
-              <w:t>2</w:t>
-            </w:r>
-            <w:r>
-              <w:t xml:space="preserve">a1. Zaradi napake sistem </w:t>
-            </w:r>
-            <w:r>
-              <w:t>nima dostopa do učnega materiala</w:t>
+              <w:t>1a1. Zaradi napake se domena znanja ne odpre, ko le-to izbere uporabnik.</w:t>
+            </w:r>
+          </w:p>
+          <w:p>
+            <w:pPr>
+              <w:spacing w:line="276" w:lineRule="auto"/>
+            </w:pPr>
+            <w:r>
+              <w:t xml:space="preserve">2a1. Zaradi napake se ne prikaže možnost za </w:t>
+            </w:r>
+            <w:r>
+              <w:t>postavitev vprašanja</w:t>
+            </w:r>
+            <w:r>
+              <w:t xml:space="preserve">, ko uporabnik </w:t>
+            </w:r>
+            <w:r>
+              <w:t>stisne gumb</w:t>
             </w:r>
             <w:r>
               <w:t>.</w:t>
@@ -6850,19 +6127,16 @@
               <w:spacing w:line="276" w:lineRule="auto"/>
             </w:pPr>
             <w:r>
-              <w:t>3a1. Zaradi napake sistem ne vrne odgovor</w:t>
-            </w:r>
-            <w:r>
-              <w:t>a</w:t>
-            </w:r>
-            <w:r>
-              <w:t xml:space="preserve">, ne glede na to ali je </w:t>
-            </w:r>
-            <w:r>
-              <w:t>bila vrnjena napaka</w:t>
-            </w:r>
-            <w:r>
-              <w:t xml:space="preserve"> ali ne.</w:t>
+              <w:t>4</w:t>
+            </w:r>
+            <w:r>
+              <w:t xml:space="preserve">a1. Zaradi napake uporabnik ne more potrditi </w:t>
+            </w:r>
+            <w:r>
+              <w:t>postavljenega vprašanja</w:t>
+            </w:r>
+            <w:r>
+              <w:t>, ne glede na to kolikokrat le-tega doda.</w:t>
             </w:r>
           </w:p>
         </w:tc>
@@ -6870,9 +6144,386 @@
     </w:tbl>
     <w:p>
       <w:pPr>
-        <w:spacing w:after="0" w:line="276" w:lineRule="auto"/>
-      </w:pPr>
+        <w:pStyle w:val="Naslov1"/>
+        <w:spacing w:line="276" w:lineRule="auto"/>
+      </w:pPr>
+      <w:r>
+        <w:t>&lt;&lt; Generiranje in posodabljanje matrike znanja &gt;&gt;</w:t>
+      </w:r>
     </w:p>
+    <w:tbl>
+      <w:tblPr>
+        <w:tblW w:w="5000" w:type="pct"/>
+        <w:tblBorders>
+          <w:top w:val="single" w:sz="4" w:space="0" w:color="000000"/>
+          <w:left w:val="single" w:sz="4" w:space="0" w:color="000000"/>
+          <w:bottom w:val="single" w:sz="4" w:space="0" w:color="000000"/>
+          <w:right w:val="single" w:sz="4" w:space="0" w:color="000000"/>
+          <w:insideH w:val="single" w:sz="4" w:space="0" w:color="000000"/>
+          <w:insideV w:val="single" w:sz="4" w:space="0" w:color="000000"/>
+        </w:tblBorders>
+        <w:tblLook w:val="04A0" w:firstRow="1" w:lastRow="0" w:firstColumn="1" w:lastColumn="0" w:noHBand="0" w:noVBand="1"/>
+      </w:tblPr>
+      <w:tblGrid>
+        <w:gridCol w:w="6799"/>
+        <w:gridCol w:w="2263"/>
+      </w:tblGrid>
+      <w:tr>
+        <w:tc>
+          <w:tcPr>
+            <w:tcW w:w="6799" w:type="dxa"/>
+            <w:shd w:val="clear" w:color="auto" w:fill="auto"/>
+          </w:tcPr>
+          <w:p>
+            <w:pPr>
+              <w:spacing w:line="276" w:lineRule="auto"/>
+              <w:jc w:val="center"/>
+              <w:rPr>
+                <w:rFonts w:eastAsia="Calibri" w:cs="Calibri"/>
+              </w:rPr>
+            </w:pPr>
+            <w:r>
+              <w:rPr>
+                <w:b/>
+                <w:bCs/>
+              </w:rPr>
+              <w:t xml:space="preserve">Primer uporabe: </w:t>
+            </w:r>
+            <w:r>
+              <w:rPr>
+                <w:b/>
+                <w:bCs/>
+              </w:rPr>
+              <w:t>Generiranje in posodabljanje matrike znanja</w:t>
+            </w:r>
+          </w:p>
+        </w:tc>
+        <w:tc>
+          <w:tcPr>
+            <w:tcW w:w="2263" w:type="dxa"/>
+            <w:shd w:val="clear" w:color="auto" w:fill="auto"/>
+          </w:tcPr>
+          <w:p>
+            <w:pPr>
+              <w:spacing w:line="276" w:lineRule="auto"/>
+              <w:rPr>
+                <w:i/>
+                <w:iCs/>
+                <w:color w:val="FF0000"/>
+              </w:rPr>
+            </w:pPr>
+            <w:r>
+              <w:rPr>
+                <w:b/>
+                <w:bCs/>
+              </w:rPr>
+              <w:t xml:space="preserve">ID: </w:t>
+            </w:r>
+            <w:r>
+              <w:rPr>
+                <w:i/>
+                <w:iCs/>
+              </w:rPr>
+              <w:t>1</w:t>
+            </w:r>
+            <w:r>
+              <w:rPr>
+                <w:i/>
+                <w:iCs/>
+              </w:rPr>
+              <w:t>6</w:t>
+            </w:r>
+          </w:p>
+        </w:tc>
+      </w:tr>
+      <w:tr>
+        <w:tc>
+          <w:tcPr>
+            <w:tcW w:w="9062" w:type="dxa"/>
+            <w:gridSpan w:val="2"/>
+            <w:shd w:val="clear" w:color="auto" w:fill="auto"/>
+          </w:tcPr>
+          <w:p>
+            <w:pPr>
+              <w:spacing w:line="276" w:lineRule="auto"/>
+              <w:rPr>
+                <w:b/>
+              </w:rPr>
+            </w:pPr>
+            <w:r>
+              <w:rPr>
+                <w:b/>
+                <w:bCs/>
+              </w:rPr>
+              <w:t>Kratek opis:</w:t>
+            </w:r>
+          </w:p>
+          <w:p>
+            <w:pPr>
+              <w:spacing w:line="276" w:lineRule="auto"/>
+            </w:pPr>
+            <w:r>
+              <w:t>Zaposleni lahko ima vpogled v svoj napredek po posameznih domenah znanja.</w:t>
+            </w:r>
+          </w:p>
+        </w:tc>
+      </w:tr>
+      <w:tr>
+        <w:tc>
+          <w:tcPr>
+            <w:tcW w:w="9062" w:type="dxa"/>
+            <w:gridSpan w:val="2"/>
+            <w:shd w:val="clear" w:color="auto" w:fill="auto"/>
+          </w:tcPr>
+          <w:p>
+            <w:pPr>
+              <w:spacing w:line="276" w:lineRule="auto"/>
+              <w:rPr>
+                <w:b/>
+              </w:rPr>
+            </w:pPr>
+            <w:r>
+              <w:rPr>
+                <w:b/>
+                <w:bCs/>
+              </w:rPr>
+              <w:t>Akterji:</w:t>
+            </w:r>
+          </w:p>
+          <w:p>
+            <w:pPr>
+              <w:spacing w:line="276" w:lineRule="auto"/>
+            </w:pPr>
+            <w:r>
+              <w:t>Zaposleni v podjetju</w:t>
+            </w:r>
+          </w:p>
+        </w:tc>
+      </w:tr>
+      <w:tr>
+        <w:tc>
+          <w:tcPr>
+            <w:tcW w:w="9062" w:type="dxa"/>
+            <w:gridSpan w:val="2"/>
+            <w:shd w:val="clear" w:color="auto" w:fill="auto"/>
+          </w:tcPr>
+          <w:p>
+            <w:pPr>
+              <w:spacing w:line="276" w:lineRule="auto"/>
+              <w:rPr>
+                <w:b/>
+                <w:bCs/>
+              </w:rPr>
+            </w:pPr>
+            <w:r>
+              <w:rPr>
+                <w:b/>
+                <w:bCs/>
+              </w:rPr>
+              <w:t>Predpogoji:</w:t>
+            </w:r>
+          </w:p>
+          <w:p>
+            <w:pPr>
+              <w:spacing w:line="276" w:lineRule="auto"/>
+            </w:pPr>
+            <w:r>
+              <w:t>Zaposleni mora imeti dostop do vsaj ene domene znanja. IS mora delovati.</w:t>
+            </w:r>
+          </w:p>
+        </w:tc>
+      </w:tr>
+      <w:tr>
+        <w:tc>
+          <w:tcPr>
+            <w:tcW w:w="9062" w:type="dxa"/>
+            <w:gridSpan w:val="2"/>
+            <w:shd w:val="clear" w:color="auto" w:fill="auto"/>
+          </w:tcPr>
+          <w:p>
+            <w:pPr>
+              <w:spacing w:line="276" w:lineRule="auto"/>
+              <w:rPr>
+                <w:b/>
+              </w:rPr>
+            </w:pPr>
+            <w:r>
+              <w:rPr>
+                <w:b/>
+                <w:bCs/>
+              </w:rPr>
+              <w:t>Stanje sistema po PU:</w:t>
+            </w:r>
+          </w:p>
+          <w:p>
+            <w:pPr>
+              <w:spacing w:line="276" w:lineRule="auto"/>
+            </w:pPr>
+            <w:r>
+              <w:t>Na profilu zaposlenega je prikazana matrika znanja z napredkom iz vseh domen znanja, do katerih ima uporabnik dostop.</w:t>
+            </w:r>
+          </w:p>
+        </w:tc>
+      </w:tr>
+      <w:tr>
+        <w:tc>
+          <w:tcPr>
+            <w:tcW w:w="9062" w:type="dxa"/>
+            <w:gridSpan w:val="2"/>
+            <w:shd w:val="clear" w:color="auto" w:fill="auto"/>
+          </w:tcPr>
+          <w:p>
+            <w:pPr>
+              <w:spacing w:line="276" w:lineRule="auto"/>
+              <w:rPr>
+                <w:b/>
+              </w:rPr>
+            </w:pPr>
+            <w:r>
+              <w:rPr>
+                <w:b/>
+                <w:bCs/>
+              </w:rPr>
+              <w:t>Scenarij:</w:t>
+            </w:r>
+          </w:p>
+          <w:p>
+            <w:pPr>
+              <w:spacing w:line="276" w:lineRule="auto"/>
+            </w:pPr>
+            <w:r>
+              <w:t xml:space="preserve">1. Na profilu v delu »Sledenje napredku« </w:t>
+            </w:r>
+            <w:r>
+              <w:t>se izpiše matrika znanja</w:t>
+            </w:r>
+            <w:r>
+              <w:t>.</w:t>
+            </w:r>
+          </w:p>
+        </w:tc>
+      </w:tr>
+      <w:tr>
+        <w:tc>
+          <w:tcPr>
+            <w:tcW w:w="9062" w:type="dxa"/>
+            <w:gridSpan w:val="2"/>
+            <w:shd w:val="clear" w:color="auto" w:fill="auto"/>
+          </w:tcPr>
+          <w:p>
+            <w:pPr>
+              <w:spacing w:line="276" w:lineRule="auto"/>
+              <w:rPr>
+                <w:b/>
+              </w:rPr>
+            </w:pPr>
+            <w:r>
+              <w:rPr>
+                <w:b/>
+                <w:bCs/>
+              </w:rPr>
+              <w:lastRenderedPageBreak/>
+              <w:t>Alternativni tokovi:</w:t>
+            </w:r>
+          </w:p>
+          <w:p>
+            <w:pPr>
+              <w:spacing w:line="276" w:lineRule="auto"/>
+              <w:rPr>
+                <w:bCs/>
+              </w:rPr>
+            </w:pPr>
+            <w:r>
+              <w:rPr>
+                <w:bCs/>
+              </w:rPr>
+              <w:t xml:space="preserve">1a1. </w:t>
+            </w:r>
+            <w:r>
+              <w:rPr>
+                <w:bCs/>
+              </w:rPr>
+              <w:t xml:space="preserve">Na profilu se matrika znanja </w:t>
+            </w:r>
+            <w:r>
+              <w:rPr>
+                <w:bCs/>
+              </w:rPr>
+              <w:t>ne izpiše</w:t>
+            </w:r>
+            <w:r>
+              <w:rPr>
+                <w:bCs/>
+              </w:rPr>
+              <w:t>.</w:t>
+            </w:r>
+          </w:p>
+          <w:p>
+            <w:pPr>
+              <w:spacing w:line="276" w:lineRule="auto"/>
+            </w:pPr>
+            <w:r>
+              <w:t xml:space="preserve">1a2. Uporabnik osveži </w:t>
+            </w:r>
+            <w:r>
+              <w:t>stran</w:t>
+            </w:r>
+            <w:r>
+              <w:t xml:space="preserve">. </w:t>
+            </w:r>
+          </w:p>
+          <w:p>
+            <w:pPr>
+              <w:spacing w:line="276" w:lineRule="auto"/>
+            </w:pPr>
+            <w:r>
+              <w:t>1a3. Po osvežitvi poskusi znova.</w:t>
+            </w:r>
+          </w:p>
+        </w:tc>
+      </w:tr>
+      <w:tr>
+        <w:tc>
+          <w:tcPr>
+            <w:tcW w:w="9062" w:type="dxa"/>
+            <w:gridSpan w:val="2"/>
+            <w:shd w:val="clear" w:color="auto" w:fill="auto"/>
+          </w:tcPr>
+          <w:p>
+            <w:pPr>
+              <w:spacing w:line="276" w:lineRule="auto"/>
+              <w:rPr>
+                <w:b/>
+              </w:rPr>
+            </w:pPr>
+            <w:r>
+              <w:rPr>
+                <w:b/>
+                <w:bCs/>
+              </w:rPr>
+              <w:t>Izjeme:</w:t>
+            </w:r>
+          </w:p>
+          <w:p>
+            <w:pPr>
+              <w:spacing w:line="276" w:lineRule="auto"/>
+            </w:pPr>
+            <w:r>
+              <w:t xml:space="preserve">1a1. Zaradi napake sistem ne izriše matrike znanja, </w:t>
+            </w:r>
+            <w:r>
+              <w:t>ne glede na to kolikokrat uporabnik</w:t>
+            </w:r>
+            <w:r>
+              <w:t xml:space="preserve"> osveži stran</w:t>
+            </w:r>
+            <w:r>
+              <w:t>.</w:t>
+            </w:r>
+          </w:p>
+        </w:tc>
+      </w:tr>
+    </w:tbl>
     <w:p>
       <w:pPr>
         <w:pStyle w:val="Naslov1"/>
@@ -7024,7 +6675,6 @@
                 <w:b/>
                 <w:bCs/>
               </w:rPr>
-              <w:lastRenderedPageBreak/>
               <w:t>Akterji:</w:t>
             </w:r>
           </w:p>
@@ -7198,19 +6848,7 @@
               <w:spacing w:line="276" w:lineRule="auto"/>
             </w:pPr>
             <w:r>
-              <w:t>1a1. Prebran</w:t>
-            </w:r>
-            <w:r>
-              <w:t xml:space="preserve"> odgovor </w:t>
-            </w:r>
-            <w:r>
-              <w:t>je praz</w:t>
-            </w:r>
-            <w:r>
-              <w:t>en</w:t>
-            </w:r>
-            <w:r>
-              <w:t>.</w:t>
+              <w:t>1a1. Prebran odgovor je prazen.</w:t>
             </w:r>
           </w:p>
           <w:p>
@@ -7226,27 +6864,15 @@
               <w:spacing w:line="276" w:lineRule="auto"/>
             </w:pPr>
             <w:r>
-              <w:t>3</w:t>
-            </w:r>
-            <w:r>
-              <w:t xml:space="preserve">a1. </w:t>
-            </w:r>
-            <w:r>
-              <w:t>Vprašanje je prazno</w:t>
-            </w:r>
-            <w:r>
-              <w:t>.</w:t>
-            </w:r>
-          </w:p>
-          <w:p>
-            <w:pPr>
-              <w:spacing w:line="276" w:lineRule="auto"/>
-            </w:pPr>
-            <w:r>
-              <w:t>3</w:t>
-            </w:r>
-            <w:r>
-              <w:t>a2. Preneha s postopkom.</w:t>
+              <w:t>3a1. Vprašanje je prazno.</w:t>
+            </w:r>
+          </w:p>
+          <w:p>
+            <w:pPr>
+              <w:spacing w:line="276" w:lineRule="auto"/>
+            </w:pPr>
+            <w:r>
+              <w:t>3a2. Preneha s postopkom.</w:t>
             </w:r>
           </w:p>
           <w:p>
@@ -7284,6 +6910,7 @@
               <w:spacing w:line="276" w:lineRule="auto"/>
             </w:pPr>
             <w:r>
+              <w:lastRenderedPageBreak/>
               <w:t>3a4. Spet primerja odgovor z vprašanjem.</w:t>
             </w:r>
           </w:p>
@@ -7322,6 +6949,7 @@
                 <w:b/>
                 <w:bCs/>
               </w:rPr>
+              <w:lastRenderedPageBreak/>
               <w:t>Izjeme:</w:t>
             </w:r>
           </w:p>
@@ -7338,898 +6966,7 @@
               <w:spacing w:line="276" w:lineRule="auto"/>
             </w:pPr>
             <w:r>
-              <w:t>4</w:t>
-            </w:r>
-            <w:r>
-              <w:t>a1. Zaradi napake sistem ne vrne odgovora, ne glede na to ali je bila vrnjena napaka ali ne.</w:t>
-            </w:r>
-          </w:p>
-        </w:tc>
-      </w:tr>
-    </w:tbl>
-    <w:p>
-      <w:pPr>
-        <w:spacing w:after="0" w:line="276" w:lineRule="auto"/>
-      </w:pPr>
-    </w:p>
-    <w:p>
-      <w:pPr>
-        <w:pStyle w:val="Naslov1"/>
-        <w:spacing w:line="276" w:lineRule="auto"/>
-      </w:pPr>
-      <w:r>
-        <w:t xml:space="preserve">&lt;&lt; </w:t>
-      </w:r>
-      <w:r>
-        <w:t>Primerjava znanja med zaposlenimi in sledenje napredku</w:t>
-      </w:r>
-      <w:r>
-        <w:t xml:space="preserve"> &gt;&gt;</w:t>
-      </w:r>
-    </w:p>
-    <w:tbl>
-      <w:tblPr>
-        <w:tblW w:w="5000" w:type="pct"/>
-        <w:tblBorders>
-          <w:top w:val="single" w:sz="4" w:space="0" w:color="000000"/>
-          <w:left w:val="single" w:sz="4" w:space="0" w:color="000000"/>
-          <w:bottom w:val="single" w:sz="4" w:space="0" w:color="000000"/>
-          <w:right w:val="single" w:sz="4" w:space="0" w:color="000000"/>
-          <w:insideH w:val="single" w:sz="4" w:space="0" w:color="000000"/>
-          <w:insideV w:val="single" w:sz="4" w:space="0" w:color="000000"/>
-        </w:tblBorders>
-        <w:tblLook w:val="04A0" w:firstRow="1" w:lastRow="0" w:firstColumn="1" w:lastColumn="0" w:noHBand="0" w:noVBand="1"/>
-      </w:tblPr>
-      <w:tblGrid>
-        <w:gridCol w:w="8075"/>
-        <w:gridCol w:w="987"/>
-      </w:tblGrid>
-      <w:tr>
-        <w:tc>
-          <w:tcPr>
-            <w:tcW w:w="8075" w:type="dxa"/>
-            <w:shd w:val="clear" w:color="auto" w:fill="auto"/>
-          </w:tcPr>
-          <w:p>
-            <w:pPr>
-              <w:spacing w:line="276" w:lineRule="auto"/>
-              <w:jc w:val="center"/>
-              <w:rPr>
-                <w:rFonts w:eastAsia="Calibri" w:cs="Calibri"/>
-              </w:rPr>
-            </w:pPr>
-            <w:r>
-              <w:rPr>
-                <w:b/>
-                <w:bCs/>
-              </w:rPr>
-              <w:t xml:space="preserve">Primer uporabe: </w:t>
-            </w:r>
-            <w:r>
-              <w:rPr>
-                <w:b/>
-                <w:bCs/>
-              </w:rPr>
-              <w:t>Primerjava znanja med zaposlenimi in sledenje napredku</w:t>
-            </w:r>
-          </w:p>
-        </w:tc>
-        <w:tc>
-          <w:tcPr>
-            <w:tcW w:w="987" w:type="dxa"/>
-            <w:shd w:val="clear" w:color="auto" w:fill="auto"/>
-          </w:tcPr>
-          <w:p>
-            <w:pPr>
-              <w:spacing w:line="276" w:lineRule="auto"/>
-              <w:rPr>
-                <w:i/>
-                <w:iCs/>
-                <w:color w:val="FF0000"/>
-              </w:rPr>
-            </w:pPr>
-            <w:r>
-              <w:rPr>
-                <w:b/>
-                <w:bCs/>
-              </w:rPr>
-              <w:t xml:space="preserve">ID: </w:t>
-            </w:r>
-            <w:r>
-              <w:rPr>
-                <w:i/>
-                <w:iCs/>
-              </w:rPr>
-              <w:t>1</w:t>
-            </w:r>
-            <w:r>
-              <w:rPr>
-                <w:i/>
-                <w:iCs/>
-              </w:rPr>
-              <w:t>5</w:t>
-            </w:r>
-          </w:p>
-        </w:tc>
-      </w:tr>
-      <w:tr>
-        <w:tc>
-          <w:tcPr>
-            <w:tcW w:w="9062" w:type="dxa"/>
-            <w:gridSpan w:val="2"/>
-            <w:shd w:val="clear" w:color="auto" w:fill="auto"/>
-          </w:tcPr>
-          <w:p>
-            <w:pPr>
-              <w:spacing w:line="276" w:lineRule="auto"/>
-              <w:rPr>
-                <w:b/>
-              </w:rPr>
-            </w:pPr>
-            <w:r>
-              <w:rPr>
-                <w:b/>
-                <w:bCs/>
-              </w:rPr>
-              <w:t>Kratek opis:</w:t>
-            </w:r>
-          </w:p>
-          <w:p>
-            <w:pPr>
-              <w:spacing w:line="276" w:lineRule="auto"/>
-            </w:pPr>
-            <w:r>
-              <w:t xml:space="preserve">Vodstvo </w:t>
-            </w:r>
-            <w:r>
-              <w:t xml:space="preserve">podjetja </w:t>
-            </w:r>
-            <w:r>
-              <w:t>lahko ima vpogled v napredek zaposlenih po posameznih domenah znanja</w:t>
-            </w:r>
-            <w:r>
-              <w:t>.</w:t>
-            </w:r>
-          </w:p>
-        </w:tc>
-      </w:tr>
-      <w:tr>
-        <w:tc>
-          <w:tcPr>
-            <w:tcW w:w="9062" w:type="dxa"/>
-            <w:gridSpan w:val="2"/>
-            <w:shd w:val="clear" w:color="auto" w:fill="auto"/>
-          </w:tcPr>
-          <w:p>
-            <w:pPr>
-              <w:spacing w:line="276" w:lineRule="auto"/>
-              <w:rPr>
-                <w:b/>
-              </w:rPr>
-            </w:pPr>
-            <w:r>
-              <w:rPr>
-                <w:b/>
-                <w:bCs/>
-              </w:rPr>
-              <w:lastRenderedPageBreak/>
-              <w:t>Akterji:</w:t>
-            </w:r>
-          </w:p>
-          <w:p>
-            <w:pPr>
-              <w:spacing w:line="276" w:lineRule="auto"/>
-            </w:pPr>
-            <w:r>
-              <w:t>Sistem</w:t>
-            </w:r>
-          </w:p>
-        </w:tc>
-      </w:tr>
-      <w:tr>
-        <w:tc>
-          <w:tcPr>
-            <w:tcW w:w="9062" w:type="dxa"/>
-            <w:gridSpan w:val="2"/>
-            <w:shd w:val="clear" w:color="auto" w:fill="auto"/>
-          </w:tcPr>
-          <w:p>
-            <w:pPr>
-              <w:spacing w:line="276" w:lineRule="auto"/>
-              <w:rPr>
-                <w:b/>
-                <w:bCs/>
-              </w:rPr>
-            </w:pPr>
-            <w:r>
-              <w:rPr>
-                <w:b/>
-                <w:bCs/>
-              </w:rPr>
-              <w:t>Predpogoji:</w:t>
-            </w:r>
-          </w:p>
-          <w:p>
-            <w:pPr>
-              <w:spacing w:line="276" w:lineRule="auto"/>
-            </w:pPr>
-            <w:r>
-              <w:t xml:space="preserve">Domena znanja mora imeti vsaj enega zaposlenega. </w:t>
-            </w:r>
-            <w:r>
-              <w:t>IS mora delovati.</w:t>
-            </w:r>
-          </w:p>
-        </w:tc>
-      </w:tr>
-      <w:tr>
-        <w:tc>
-          <w:tcPr>
-            <w:tcW w:w="9062" w:type="dxa"/>
-            <w:gridSpan w:val="2"/>
-            <w:shd w:val="clear" w:color="auto" w:fill="auto"/>
-          </w:tcPr>
-          <w:p>
-            <w:pPr>
-              <w:spacing w:line="276" w:lineRule="auto"/>
-              <w:rPr>
-                <w:b/>
-              </w:rPr>
-            </w:pPr>
-            <w:r>
-              <w:rPr>
-                <w:b/>
-                <w:bCs/>
-              </w:rPr>
-              <w:t>Stanje sistema po PU:</w:t>
-            </w:r>
-          </w:p>
-          <w:p>
-            <w:pPr>
-              <w:spacing w:line="276" w:lineRule="auto"/>
-            </w:pPr>
-            <w:r>
-              <w:t>Na profilu vodstva podjetja je prikazana tabela uporabnikov in napredka le-teh po posameznih domenah znanja.</w:t>
-            </w:r>
-          </w:p>
-        </w:tc>
-      </w:tr>
-      <w:tr>
-        <w:tc>
-          <w:tcPr>
-            <w:tcW w:w="9062" w:type="dxa"/>
-            <w:gridSpan w:val="2"/>
-            <w:shd w:val="clear" w:color="auto" w:fill="auto"/>
-          </w:tcPr>
-          <w:p>
-            <w:pPr>
-              <w:spacing w:line="276" w:lineRule="auto"/>
-              <w:rPr>
-                <w:b/>
-              </w:rPr>
-            </w:pPr>
-            <w:r>
-              <w:rPr>
-                <w:b/>
-                <w:bCs/>
-              </w:rPr>
-              <w:t>Scenarij:</w:t>
-            </w:r>
-          </w:p>
-          <w:p>
-            <w:pPr>
-              <w:spacing w:line="276" w:lineRule="auto"/>
-            </w:pPr>
-            <w:r>
-              <w:t>1. Vzpostavi povezavo do podatkovne baze.</w:t>
-            </w:r>
-          </w:p>
-          <w:p>
-            <w:pPr>
-              <w:spacing w:line="276" w:lineRule="auto"/>
-            </w:pPr>
-            <w:r>
-              <w:t xml:space="preserve">2. </w:t>
-            </w:r>
-            <w:r>
-              <w:t>Za vsakega zaposlenega prebere napredek za vsako domeno znanja.</w:t>
-            </w:r>
-          </w:p>
-          <w:p>
-            <w:pPr>
-              <w:spacing w:line="276" w:lineRule="auto"/>
-            </w:pPr>
-            <w:r>
-              <w:t xml:space="preserve">3. Izriše tabelo zaposlenih in njihov napredek po domenah. </w:t>
-            </w:r>
-          </w:p>
-        </w:tc>
-      </w:tr>
-      <w:tr>
-        <w:tc>
-          <w:tcPr>
-            <w:tcW w:w="9062" w:type="dxa"/>
-            <w:gridSpan w:val="2"/>
-            <w:shd w:val="clear" w:color="auto" w:fill="auto"/>
-          </w:tcPr>
-          <w:p>
-            <w:pPr>
-              <w:spacing w:line="276" w:lineRule="auto"/>
-              <w:rPr>
-                <w:b/>
-              </w:rPr>
-            </w:pPr>
-            <w:r>
-              <w:rPr>
-                <w:b/>
-                <w:bCs/>
-              </w:rPr>
-              <w:t>Alternativni tokovi:</w:t>
-            </w:r>
-          </w:p>
-          <w:p>
-            <w:pPr>
-              <w:spacing w:line="276" w:lineRule="auto"/>
-            </w:pPr>
-            <w:r>
-              <w:t>1a1. Sistem ne more vzpostaviti povezave do podatkovne baze.</w:t>
-            </w:r>
-          </w:p>
-          <w:p>
-            <w:pPr>
-              <w:spacing w:line="276" w:lineRule="auto"/>
-            </w:pPr>
-            <w:r>
-              <w:t>1a2. Čez nekaj časa poskusi še enkrat.</w:t>
-            </w:r>
-          </w:p>
-          <w:p>
-            <w:pPr>
-              <w:spacing w:line="276" w:lineRule="auto"/>
-            </w:pPr>
-            <w:r>
-              <w:t>3a1. Sistem vrne napako kot odgovor.</w:t>
-            </w:r>
-          </w:p>
-          <w:p>
-            <w:pPr>
-              <w:spacing w:line="276" w:lineRule="auto"/>
-            </w:pPr>
-            <w:r>
-              <w:t xml:space="preserve">3a2. Poskusi </w:t>
-            </w:r>
-            <w:r>
-              <w:t>najti napredke zaposlenih po domenah znanja</w:t>
-            </w:r>
-            <w:r>
-              <w:t xml:space="preserve"> še enkrat.</w:t>
-            </w:r>
-          </w:p>
-          <w:p>
-            <w:pPr>
-              <w:spacing w:line="276" w:lineRule="auto"/>
-            </w:pPr>
-            <w:r>
-              <w:t xml:space="preserve">3a3. Ponovno </w:t>
-            </w:r>
-            <w:r>
-              <w:t>i</w:t>
-            </w:r>
-            <w:r>
-              <w:t>zriše tabelo zaposlenih in njihov napredek po domenah.</w:t>
-            </w:r>
-          </w:p>
-        </w:tc>
-      </w:tr>
-      <w:tr>
-        <w:tc>
-          <w:tcPr>
-            <w:tcW w:w="9062" w:type="dxa"/>
-            <w:gridSpan w:val="2"/>
-            <w:shd w:val="clear" w:color="auto" w:fill="auto"/>
-          </w:tcPr>
-          <w:p>
-            <w:pPr>
-              <w:spacing w:line="276" w:lineRule="auto"/>
-              <w:rPr>
-                <w:b/>
-              </w:rPr>
-            </w:pPr>
-            <w:r>
-              <w:rPr>
-                <w:b/>
-                <w:bCs/>
-              </w:rPr>
-              <w:t>Izjeme:</w:t>
-            </w:r>
-          </w:p>
-          <w:p>
-            <w:pPr>
-              <w:spacing w:line="276" w:lineRule="auto"/>
-            </w:pPr>
-            <w:r>
-              <w:t>1a1. Zaradi napake sistem ne more vzpostaviti povezave do podatkovne baze.</w:t>
-            </w:r>
-          </w:p>
-          <w:p>
-            <w:pPr>
-              <w:spacing w:line="276" w:lineRule="auto"/>
-            </w:pPr>
-            <w:r>
-              <w:t xml:space="preserve">2a1. Zaradi napake </w:t>
-            </w:r>
-            <w:r>
-              <w:t>sistem v bazi podatkov ne najde zaposlenih</w:t>
-            </w:r>
-            <w:r>
-              <w:t>.</w:t>
-            </w:r>
-          </w:p>
-          <w:p>
-            <w:pPr>
-              <w:spacing w:line="276" w:lineRule="auto"/>
-            </w:pPr>
-            <w:r>
-              <w:t xml:space="preserve">3a1. Zaradi napake sistem ne </w:t>
-            </w:r>
-            <w:r>
-              <w:t>izriše tabele</w:t>
-            </w:r>
-            <w:r>
-              <w:t xml:space="preserve">, ne glede na to ali je </w:t>
-            </w:r>
-            <w:r>
-              <w:t>prišlo v bazi podatkov do napake</w:t>
-            </w:r>
-            <w:r>
-              <w:t xml:space="preserve"> ali ne.</w:t>
-            </w:r>
-          </w:p>
-        </w:tc>
-      </w:tr>
-    </w:tbl>
-    <w:p>
-      <w:pPr>
-        <w:spacing w:after="0" w:line="276" w:lineRule="auto"/>
-      </w:pPr>
-    </w:p>
-    <w:p>
-      <w:pPr>
-        <w:pStyle w:val="Naslov1"/>
-        <w:spacing w:line="276" w:lineRule="auto"/>
-      </w:pPr>
-      <w:r>
-        <w:t xml:space="preserve">&lt;&lt; </w:t>
-      </w:r>
-      <w:r>
-        <w:t>Generiranje in posodabljanje matrike znanja</w:t>
-      </w:r>
-      <w:r>
-        <w:t xml:space="preserve"> &gt;&gt;</w:t>
-      </w:r>
-    </w:p>
-    <w:tbl>
-      <w:tblPr>
-        <w:tblW w:w="5000" w:type="pct"/>
-        <w:tblBorders>
-          <w:top w:val="single" w:sz="4" w:space="0" w:color="000000"/>
-          <w:left w:val="single" w:sz="4" w:space="0" w:color="000000"/>
-          <w:bottom w:val="single" w:sz="4" w:space="0" w:color="000000"/>
-          <w:right w:val="single" w:sz="4" w:space="0" w:color="000000"/>
-          <w:insideH w:val="single" w:sz="4" w:space="0" w:color="000000"/>
-          <w:insideV w:val="single" w:sz="4" w:space="0" w:color="000000"/>
-        </w:tblBorders>
-        <w:tblLook w:val="04A0" w:firstRow="1" w:lastRow="0" w:firstColumn="1" w:lastColumn="0" w:noHBand="0" w:noVBand="1"/>
-      </w:tblPr>
-      <w:tblGrid>
-        <w:gridCol w:w="6799"/>
-        <w:gridCol w:w="2263"/>
-      </w:tblGrid>
-      <w:tr>
-        <w:tc>
-          <w:tcPr>
-            <w:tcW w:w="6799" w:type="dxa"/>
-            <w:shd w:val="clear" w:color="auto" w:fill="auto"/>
-          </w:tcPr>
-          <w:p>
-            <w:pPr>
-              <w:spacing w:line="276" w:lineRule="auto"/>
-              <w:jc w:val="center"/>
-              <w:rPr>
-                <w:rFonts w:eastAsia="Calibri" w:cs="Calibri"/>
-              </w:rPr>
-            </w:pPr>
-            <w:r>
-              <w:rPr>
-                <w:b/>
-                <w:bCs/>
-              </w:rPr>
-              <w:t xml:space="preserve">Primer uporabe: </w:t>
-            </w:r>
-            <w:r>
-              <w:rPr>
-                <w:b/>
-                <w:bCs/>
-              </w:rPr>
-              <w:t>Generiranje in posodabljanje matrike znanja</w:t>
-            </w:r>
-          </w:p>
-        </w:tc>
-        <w:tc>
-          <w:tcPr>
-            <w:tcW w:w="2263" w:type="dxa"/>
-            <w:shd w:val="clear" w:color="auto" w:fill="auto"/>
-          </w:tcPr>
-          <w:p>
-            <w:pPr>
-              <w:spacing w:line="276" w:lineRule="auto"/>
-              <w:rPr>
-                <w:i/>
-                <w:iCs/>
-                <w:color w:val="FF0000"/>
-              </w:rPr>
-            </w:pPr>
-            <w:r>
-              <w:rPr>
-                <w:b/>
-                <w:bCs/>
-              </w:rPr>
-              <w:t xml:space="preserve">ID: </w:t>
-            </w:r>
-            <w:r>
-              <w:rPr>
-                <w:i/>
-                <w:iCs/>
-              </w:rPr>
-              <w:t>1</w:t>
-            </w:r>
-            <w:r>
-              <w:rPr>
-                <w:i/>
-                <w:iCs/>
-              </w:rPr>
-              <w:t>6</w:t>
-            </w:r>
-          </w:p>
-        </w:tc>
-      </w:tr>
-      <w:tr>
-        <w:tc>
-          <w:tcPr>
-            <w:tcW w:w="9062" w:type="dxa"/>
-            <w:gridSpan w:val="2"/>
-            <w:shd w:val="clear" w:color="auto" w:fill="auto"/>
-          </w:tcPr>
-          <w:p>
-            <w:pPr>
-              <w:spacing w:line="276" w:lineRule="auto"/>
-              <w:rPr>
-                <w:b/>
-              </w:rPr>
-            </w:pPr>
-            <w:r>
-              <w:rPr>
-                <w:b/>
-                <w:bCs/>
-              </w:rPr>
-              <w:t>Kratek opis:</w:t>
-            </w:r>
-          </w:p>
-          <w:p>
-            <w:pPr>
-              <w:spacing w:line="276" w:lineRule="auto"/>
-            </w:pPr>
-            <w:r>
-              <w:t>Zaposleni</w:t>
-            </w:r>
-            <w:r>
-              <w:t xml:space="preserve"> lahko ima vpogled v</w:t>
-            </w:r>
-            <w:r>
-              <w:t xml:space="preserve"> svoj</w:t>
-            </w:r>
-            <w:r>
-              <w:t xml:space="preserve"> napredek po posameznih domenah znanja.</w:t>
-            </w:r>
-          </w:p>
-        </w:tc>
-      </w:tr>
-      <w:tr>
-        <w:tc>
-          <w:tcPr>
-            <w:tcW w:w="9062" w:type="dxa"/>
-            <w:gridSpan w:val="2"/>
-            <w:shd w:val="clear" w:color="auto" w:fill="auto"/>
-          </w:tcPr>
-          <w:p>
-            <w:pPr>
-              <w:spacing w:line="276" w:lineRule="auto"/>
-              <w:rPr>
-                <w:b/>
-              </w:rPr>
-            </w:pPr>
-            <w:r>
-              <w:rPr>
-                <w:b/>
-                <w:bCs/>
-              </w:rPr>
-              <w:t>Akterji:</w:t>
-            </w:r>
-          </w:p>
-          <w:p>
-            <w:pPr>
-              <w:spacing w:line="276" w:lineRule="auto"/>
-            </w:pPr>
-            <w:r>
-              <w:t>Sistem</w:t>
-            </w:r>
-          </w:p>
-        </w:tc>
-      </w:tr>
-      <w:tr>
-        <w:tc>
-          <w:tcPr>
-            <w:tcW w:w="9062" w:type="dxa"/>
-            <w:gridSpan w:val="2"/>
-            <w:shd w:val="clear" w:color="auto" w:fill="auto"/>
-          </w:tcPr>
-          <w:p>
-            <w:pPr>
-              <w:spacing w:line="276" w:lineRule="auto"/>
-              <w:rPr>
-                <w:b/>
-                <w:bCs/>
-              </w:rPr>
-            </w:pPr>
-            <w:r>
-              <w:rPr>
-                <w:b/>
-                <w:bCs/>
-              </w:rPr>
-              <w:t>Predpogoji:</w:t>
-            </w:r>
-          </w:p>
-          <w:p>
-            <w:pPr>
-              <w:spacing w:line="276" w:lineRule="auto"/>
-            </w:pPr>
-            <w:r>
-              <w:t xml:space="preserve">Zaposleni mora imeti dostop do vsaj ene domene znanja. </w:t>
-            </w:r>
-            <w:r>
-              <w:t>IS mora delovati.</w:t>
-            </w:r>
-          </w:p>
-        </w:tc>
-      </w:tr>
-      <w:tr>
-        <w:tc>
-          <w:tcPr>
-            <w:tcW w:w="9062" w:type="dxa"/>
-            <w:gridSpan w:val="2"/>
-            <w:shd w:val="clear" w:color="auto" w:fill="auto"/>
-          </w:tcPr>
-          <w:p>
-            <w:pPr>
-              <w:spacing w:line="276" w:lineRule="auto"/>
-              <w:rPr>
-                <w:b/>
-              </w:rPr>
-            </w:pPr>
-            <w:r>
-              <w:rPr>
-                <w:b/>
-                <w:bCs/>
-              </w:rPr>
-              <w:lastRenderedPageBreak/>
-              <w:t>Stanje sistema po PU:</w:t>
-            </w:r>
-          </w:p>
-          <w:p>
-            <w:pPr>
-              <w:spacing w:line="276" w:lineRule="auto"/>
-            </w:pPr>
-            <w:r>
-              <w:t xml:space="preserve">Na profilu </w:t>
-            </w:r>
-            <w:r>
-              <w:t>zaposlenega</w:t>
-            </w:r>
-            <w:r>
-              <w:t xml:space="preserve"> je prikazana </w:t>
-            </w:r>
-            <w:r>
-              <w:t>matrika znanja z napredkom iz vseh domen znanja, do katerih ima uporabnik dostop.</w:t>
-            </w:r>
-          </w:p>
-        </w:tc>
-      </w:tr>
-      <w:tr>
-        <w:tc>
-          <w:tcPr>
-            <w:tcW w:w="9062" w:type="dxa"/>
-            <w:gridSpan w:val="2"/>
-            <w:shd w:val="clear" w:color="auto" w:fill="auto"/>
-          </w:tcPr>
-          <w:p>
-            <w:pPr>
-              <w:spacing w:line="276" w:lineRule="auto"/>
-              <w:rPr>
-                <w:b/>
-              </w:rPr>
-            </w:pPr>
-            <w:r>
-              <w:rPr>
-                <w:b/>
-                <w:bCs/>
-              </w:rPr>
-              <w:t>Scenarij:</w:t>
-            </w:r>
-          </w:p>
-          <w:p>
-            <w:pPr>
-              <w:spacing w:line="276" w:lineRule="auto"/>
-            </w:pPr>
-            <w:r>
-              <w:t>1. Vzpostavi povezavo do podatkovne baze.</w:t>
-            </w:r>
-          </w:p>
-          <w:p>
-            <w:pPr>
-              <w:spacing w:line="276" w:lineRule="auto"/>
-            </w:pPr>
-            <w:r>
-              <w:t xml:space="preserve">2. </w:t>
-            </w:r>
-            <w:r>
-              <w:t>Poišče določenega uporabnika in napredek v določeni domeni</w:t>
-            </w:r>
-            <w:r>
-              <w:t>.</w:t>
-            </w:r>
-          </w:p>
-          <w:p>
-            <w:pPr>
-              <w:spacing w:line="276" w:lineRule="auto"/>
-            </w:pPr>
-            <w:r>
-              <w:t xml:space="preserve">3. Izriše </w:t>
-            </w:r>
-            <w:r>
-              <w:t>matriko znanja napredka zaposlenega po posamezni domeni znanja</w:t>
-            </w:r>
-            <w:r>
-              <w:t>.</w:t>
-            </w:r>
-          </w:p>
-        </w:tc>
-      </w:tr>
-      <w:tr>
-        <w:tc>
-          <w:tcPr>
-            <w:tcW w:w="9062" w:type="dxa"/>
-            <w:gridSpan w:val="2"/>
-            <w:shd w:val="clear" w:color="auto" w:fill="auto"/>
-          </w:tcPr>
-          <w:p>
-            <w:pPr>
-              <w:spacing w:line="276" w:lineRule="auto"/>
-              <w:rPr>
-                <w:b/>
-              </w:rPr>
-            </w:pPr>
-            <w:r>
-              <w:rPr>
-                <w:b/>
-                <w:bCs/>
-              </w:rPr>
-              <w:t>Alternativni tokovi:</w:t>
-            </w:r>
-          </w:p>
-          <w:p>
-            <w:pPr>
-              <w:spacing w:line="276" w:lineRule="auto"/>
-            </w:pPr>
-            <w:r>
-              <w:t>1a1. Sistem ne more vzpostaviti povezave do podatkovne baze.</w:t>
-            </w:r>
-          </w:p>
-          <w:p>
-            <w:pPr>
-              <w:spacing w:line="276" w:lineRule="auto"/>
-            </w:pPr>
-            <w:r>
-              <w:t>1a2. Čez nekaj časa poskusi še enkrat.</w:t>
-            </w:r>
-          </w:p>
-          <w:p>
-            <w:pPr>
-              <w:spacing w:line="276" w:lineRule="auto"/>
-            </w:pPr>
-            <w:r>
-              <w:t>3a1. Sistem vrne napako kot odgovor.</w:t>
-            </w:r>
-          </w:p>
-          <w:p>
-            <w:pPr>
-              <w:spacing w:line="276" w:lineRule="auto"/>
-            </w:pPr>
-            <w:r>
-              <w:t xml:space="preserve">3a2. Poskusi najti </w:t>
-            </w:r>
-            <w:r>
-              <w:t>uporabnika</w:t>
-            </w:r>
-            <w:r>
-              <w:t xml:space="preserve"> še enkrat.</w:t>
-            </w:r>
-          </w:p>
-          <w:p>
-            <w:pPr>
-              <w:spacing w:line="276" w:lineRule="auto"/>
-            </w:pPr>
-            <w:r>
-              <w:t>3a3. Ponovno izriše matriko znanja napredka zaposlenega po posamezni domeni znanja.</w:t>
-            </w:r>
-          </w:p>
-        </w:tc>
-      </w:tr>
-      <w:tr>
-        <w:tc>
-          <w:tcPr>
-            <w:tcW w:w="9062" w:type="dxa"/>
-            <w:gridSpan w:val="2"/>
-            <w:shd w:val="clear" w:color="auto" w:fill="auto"/>
-          </w:tcPr>
-          <w:p>
-            <w:pPr>
-              <w:spacing w:line="276" w:lineRule="auto"/>
-              <w:rPr>
-                <w:b/>
-              </w:rPr>
-            </w:pPr>
-            <w:r>
-              <w:rPr>
-                <w:b/>
-                <w:bCs/>
-              </w:rPr>
-              <w:t>Izjeme:</w:t>
-            </w:r>
-          </w:p>
-          <w:p>
-            <w:pPr>
-              <w:spacing w:line="276" w:lineRule="auto"/>
-            </w:pPr>
-            <w:r>
-              <w:t>1a1. Zaradi napake sistem ne more vzpostaviti povezave do podatkovne baze.</w:t>
-            </w:r>
-          </w:p>
-          <w:p>
-            <w:pPr>
-              <w:spacing w:line="276" w:lineRule="auto"/>
-            </w:pPr>
-            <w:r>
-              <w:t xml:space="preserve">2a1. Zaradi napake sistem v bazi podatkov ne najde </w:t>
-            </w:r>
-            <w:r>
-              <w:t>uporabnika</w:t>
-            </w:r>
-            <w:r>
-              <w:t>.</w:t>
-            </w:r>
-          </w:p>
-          <w:p>
-            <w:pPr>
-              <w:spacing w:line="276" w:lineRule="auto"/>
-            </w:pPr>
-            <w:r>
-              <w:t xml:space="preserve">3a1. Zaradi napake sistem ne izriše </w:t>
-            </w:r>
-            <w:r>
-              <w:t>matrike znanja</w:t>
-            </w:r>
-            <w:r>
-              <w:t>, ne glede na to ali je prišlo v bazi podatkov do napake ali ne.</w:t>
+              <w:t>4a1. Zaradi napake sistem ne vrne odgovora, ne glede na to ali je bila vrnjena napaka ali ne.</w:t>
             </w:r>
           </w:p>
         </w:tc>
@@ -13909,6 +12646,52 @@
 </file>
 
 <file path=customXml/item1.xml><?xml version="1.0" encoding="utf-8"?>
+<?mso-contentType ?>
+<spe:Receivers xmlns:spe="http://schemas.microsoft.com/sharepoint/events">
+  <Receiver>
+    <Name>Document ID Generator</Name>
+    <Synchronization>Synchronous</Synchronization>
+    <Type>10001</Type>
+    <SequenceNumber>1000</SequenceNumber>
+    <Assembly>Microsoft.Office.DocumentManagement, Version=14.0.0.0, Culture=neutral, PublicKeyToken=71e9bce111e9429c</Assembly>
+    <Class>Microsoft.Office.DocumentManagement.Internal.DocIdHandler</Class>
+    <Data/>
+    <Filter/>
+  </Receiver>
+  <Receiver>
+    <Name>Document ID Generator</Name>
+    <Synchronization>Synchronous</Synchronization>
+    <Type>10002</Type>
+    <SequenceNumber>1001</SequenceNumber>
+    <Assembly>Microsoft.Office.DocumentManagement, Version=14.0.0.0, Culture=neutral, PublicKeyToken=71e9bce111e9429c</Assembly>
+    <Class>Microsoft.Office.DocumentManagement.Internal.DocIdHandler</Class>
+    <Data/>
+    <Filter/>
+  </Receiver>
+  <Receiver>
+    <Name>Document ID Generator</Name>
+    <Synchronization>Synchronous</Synchronization>
+    <Type>10004</Type>
+    <SequenceNumber>1002</SequenceNumber>
+    <Assembly>Microsoft.Office.DocumentManagement, Version=14.0.0.0, Culture=neutral, PublicKeyToken=71e9bce111e9429c</Assembly>
+    <Class>Microsoft.Office.DocumentManagement.Internal.DocIdHandler</Class>
+    <Data/>
+    <Filter/>
+  </Receiver>
+  <Receiver>
+    <Name>Document ID Generator</Name>
+    <Synchronization>Synchronous</Synchronization>
+    <Type>10006</Type>
+    <SequenceNumber>1003</SequenceNumber>
+    <Assembly>Microsoft.Office.DocumentManagement, Version=14.0.0.0, Culture=neutral, PublicKeyToken=71e9bce111e9429c</Assembly>
+    <Class>Microsoft.Office.DocumentManagement.Internal.DocIdHandler</Class>
+    <Data/>
+    <Filter/>
+  </Receiver>
+</spe:Receivers>
+</file>
+
+<file path=customXml/item2.xml><?xml version="1.0" encoding="utf-8"?>
 <ct:contentTypeSchema xmlns:ct="http://schemas.microsoft.com/office/2006/metadata/contentType" xmlns:ma="http://schemas.microsoft.com/office/2006/metadata/properties/metaAttributes" ct:_="" ma:_="" ma:contentTypeName="Dokument" ma:contentTypeID="0x0101003FF2E6FB299C0E43BB4D7A395762AA5A" ma:contentTypeVersion="1" ma:contentTypeDescription="Ustvari nov dokument." ma:contentTypeScope="" ma:versionID="24b88ecd5ee79c7b2745069cf460fc93">
   <xsd:schema xmlns:xsd="http://www.w3.org/2001/XMLSchema" xmlns:xs="http://www.w3.org/2001/XMLSchema" xmlns:p="http://schemas.microsoft.com/office/2006/metadata/properties" xmlns:ns1="http://schemas.microsoft.com/sharepoint/v3" xmlns:ns2="c414fd7f-21c6-4d94-90e3-68400e5795fc" targetNamespace="http://schemas.microsoft.com/office/2006/metadata/properties" ma:root="true" ma:fieldsID="700dbcdbde0f8d42dfd272a821cccf80" ns1:_="" ns2:_="">
     <xsd:import namespace="http://schemas.microsoft.com/sharepoint/v3"/>
@@ -14070,53 +12853,16 @@
 </ct:contentTypeSchema>
 </file>
 
-<file path=customXml/item2.xml><?xml version="1.0" encoding="utf-8"?>
+<file path=customXml/item3.xml><?xml version="1.0" encoding="utf-8"?>
 <?mso-contentType ?>
-<spe:Receivers xmlns:spe="http://schemas.microsoft.com/sharepoint/events">
-  <Receiver>
-    <Name>Document ID Generator</Name>
-    <Synchronization>Synchronous</Synchronization>
-    <Type>10001</Type>
-    <SequenceNumber>1000</SequenceNumber>
-    <Assembly>Microsoft.Office.DocumentManagement, Version=14.0.0.0, Culture=neutral, PublicKeyToken=71e9bce111e9429c</Assembly>
-    <Class>Microsoft.Office.DocumentManagement.Internal.DocIdHandler</Class>
-    <Data/>
-    <Filter/>
-  </Receiver>
-  <Receiver>
-    <Name>Document ID Generator</Name>
-    <Synchronization>Synchronous</Synchronization>
-    <Type>10002</Type>
-    <SequenceNumber>1001</SequenceNumber>
-    <Assembly>Microsoft.Office.DocumentManagement, Version=14.0.0.0, Culture=neutral, PublicKeyToken=71e9bce111e9429c</Assembly>
-    <Class>Microsoft.Office.DocumentManagement.Internal.DocIdHandler</Class>
-    <Data/>
-    <Filter/>
-  </Receiver>
-  <Receiver>
-    <Name>Document ID Generator</Name>
-    <Synchronization>Synchronous</Synchronization>
-    <Type>10004</Type>
-    <SequenceNumber>1002</SequenceNumber>
-    <Assembly>Microsoft.Office.DocumentManagement, Version=14.0.0.0, Culture=neutral, PublicKeyToken=71e9bce111e9429c</Assembly>
-    <Class>Microsoft.Office.DocumentManagement.Internal.DocIdHandler</Class>
-    <Data/>
-    <Filter/>
-  </Receiver>
-  <Receiver>
-    <Name>Document ID Generator</Name>
-    <Synchronization>Synchronous</Synchronization>
-    <Type>10006</Type>
-    <SequenceNumber>1003</SequenceNumber>
-    <Assembly>Microsoft.Office.DocumentManagement, Version=14.0.0.0, Culture=neutral, PublicKeyToken=71e9bce111e9429c</Assembly>
-    <Class>Microsoft.Office.DocumentManagement.Internal.DocIdHandler</Class>
-    <Data/>
-    <Filter/>
-  </Receiver>
-</spe:Receivers>
+<FormTemplates xmlns="http://schemas.microsoft.com/sharepoint/v3/contenttype/forms">
+  <Display>DocumentLibraryForm</Display>
+  <Edit>DocumentLibraryForm</Edit>
+  <New>DocumentLibraryForm</New>
+</FormTemplates>
 </file>
 
-<file path=customXml/item3.xml><?xml version="1.0" encoding="utf-8"?>
+<file path=customXml/item4.xml><?xml version="1.0" encoding="utf-8"?>
 <p:properties xmlns:p="http://schemas.microsoft.com/office/2006/metadata/properties" xmlns:xsi="http://www.w3.org/2001/XMLSchema-instance" xmlns:pc="http://schemas.microsoft.com/office/infopath/2007/PartnerControls">
   <documentManagement>
     <PublishingExpirationDate xmlns="http://schemas.microsoft.com/sharepoint/v3" xsi:nil="true"/>
@@ -14130,16 +12876,15 @@
 </p:properties>
 </file>
 
-<file path=customXml/item4.xml><?xml version="1.0" encoding="utf-8"?>
-<?mso-contentType ?>
-<FormTemplates xmlns="http://schemas.microsoft.com/sharepoint/v3/contenttype/forms">
-  <Display>DocumentLibraryForm</Display>
-  <Edit>DocumentLibraryForm</Edit>
-  <New>DocumentLibraryForm</New>
-</FormTemplates>
+<file path=customXml/itemProps1.xml><?xml version="1.0" encoding="utf-8"?>
+<ds:datastoreItem xmlns:ds="http://schemas.openxmlformats.org/officeDocument/2006/customXml" ds:itemID="{1EDAC599-D8F9-4A75-945C-120634AB7C9D}">
+  <ds:schemaRefs>
+    <ds:schemaRef ds:uri="http://schemas.microsoft.com/sharepoint/events"/>
+  </ds:schemaRefs>
+</ds:datastoreItem>
 </file>
 
-<file path=customXml/itemProps1.xml><?xml version="1.0" encoding="utf-8"?>
+<file path=customXml/itemProps2.xml><?xml version="1.0" encoding="utf-8"?>
 <ds:datastoreItem xmlns:ds="http://schemas.openxmlformats.org/officeDocument/2006/customXml" ds:itemID="{5626EAD6-7B5E-4536-AFBC-D612006AAA48}">
   <ds:schemaRefs>
     <ds:schemaRef ds:uri="http://schemas.microsoft.com/office/2006/metadata/contentType"/>
@@ -14158,15 +12903,15 @@
 </ds:datastoreItem>
 </file>
 
-<file path=customXml/itemProps2.xml><?xml version="1.0" encoding="utf-8"?>
-<ds:datastoreItem xmlns:ds="http://schemas.openxmlformats.org/officeDocument/2006/customXml" ds:itemID="{1EDAC599-D8F9-4A75-945C-120634AB7C9D}">
+<file path=customXml/itemProps3.xml><?xml version="1.0" encoding="utf-8"?>
+<ds:datastoreItem xmlns:ds="http://schemas.openxmlformats.org/officeDocument/2006/customXml" ds:itemID="{1EE53E82-BCFC-436D-9F6F-172C809F7E2B}">
   <ds:schemaRefs>
-    <ds:schemaRef ds:uri="http://schemas.microsoft.com/sharepoint/events"/>
+    <ds:schemaRef ds:uri="http://schemas.microsoft.com/sharepoint/v3/contenttype/forms"/>
   </ds:schemaRefs>
 </ds:datastoreItem>
 </file>
 
-<file path=customXml/itemProps3.xml><?xml version="1.0" encoding="utf-8"?>
+<file path=customXml/itemProps4.xml><?xml version="1.0" encoding="utf-8"?>
 <ds:datastoreItem xmlns:ds="http://schemas.openxmlformats.org/officeDocument/2006/customXml" ds:itemID="{D5E0B6BB-5202-4FDA-98B7-423EEE8B4D8D}">
   <ds:schemaRefs>
     <ds:schemaRef ds:uri="http://schemas.microsoft.com/office/2006/metadata/properties"/>
@@ -14175,12 +12920,4 @@
     <ds:schemaRef ds:uri="c414fd7f-21c6-4d94-90e3-68400e5795fc"/>
   </ds:schemaRefs>
 </ds:datastoreItem>
-</file>
-
-<file path=customXml/itemProps4.xml><?xml version="1.0" encoding="utf-8"?>
-<ds:datastoreItem xmlns:ds="http://schemas.openxmlformats.org/officeDocument/2006/customXml" ds:itemID="{1EE53E82-BCFC-436D-9F6F-172C809F7E2B}">
-  <ds:schemaRefs>
-    <ds:schemaRef ds:uri="http://schemas.microsoft.com/sharepoint/v3/contenttype/forms"/>
-  </ds:schemaRefs>
-</ds:datastoreItem>
 </file>
</xml_diff>